<commit_message>
- Added Login Activity - Changed Colors in app theme - Added 'Tisser' Specific Styles in the Style file - Updated To do list - Added logo light brown to Drawables
</commit_message>
<xml_diff>
--- a/app/To Do List.docx
+++ b/app/To Do List.docx
@@ -10,12 +10,21 @@
           <w:sz w:val="32"/>
         </w:rPr>
       </w:pPr>
+      <w:proofErr w:type="spellStart"/>
       <w:r>
         <w:rPr>
           <w:b/>
           <w:sz w:val="32"/>
         </w:rPr>
-        <w:t>Tisser Artisan App v1.0</w:t>
+        <w:t>Tisser</w:t>
+      </w:r>
+      <w:proofErr w:type="spellEnd"/>
+      <w:r>
+        <w:rPr>
+          <w:b/>
+          <w:sz w:val="32"/>
+        </w:rPr>
+        <w:t xml:space="preserve"> Artisan App v1.0</w:t>
       </w:r>
     </w:p>
     <w:p>
@@ -88,7 +97,15 @@
         <w:rPr>
           <w:sz w:val="24"/>
         </w:rPr>
-        <w:t>Validate the username and password field before sending for authentication</w:t>
+        <w:t>Validate the username and password field before sending for auth</w:t>
+      </w:r>
+      <w:bookmarkStart w:id="0" w:name="_GoBack"/>
+      <w:bookmarkEnd w:id="0"/>
+      <w:r>
+        <w:rPr>
+          <w:sz w:val="24"/>
+        </w:rPr>
+        <w:t>entication</w:t>
       </w:r>
     </w:p>
     <w:p>
@@ -117,14 +134,32 @@
           <w:numId w:val="4"/>
         </w:numPr>
         <w:rPr>
-          <w:sz w:val="24"/>
-        </w:rPr>
-      </w:pPr>
-      <w:r>
-        <w:rPr>
-          <w:sz w:val="24"/>
-        </w:rPr>
-        <w:t>Add Tisser logo</w:t>
+          <w:strike/>
+          <w:sz w:val="24"/>
+        </w:rPr>
+      </w:pPr>
+      <w:r>
+        <w:rPr>
+          <w:strike/>
+          <w:sz w:val="24"/>
+        </w:rPr>
+        <w:t xml:space="preserve">Add </w:t>
+      </w:r>
+      <w:proofErr w:type="spellStart"/>
+      <w:r>
+        <w:rPr>
+          <w:strike/>
+          <w:sz w:val="24"/>
+        </w:rPr>
+        <w:t>Tisser</w:t>
+      </w:r>
+      <w:proofErr w:type="spellEnd"/>
+      <w:r>
+        <w:rPr>
+          <w:strike/>
+          <w:sz w:val="24"/>
+        </w:rPr>
+        <w:t xml:space="preserve"> logo</w:t>
       </w:r>
     </w:p>
     <w:p>
@@ -135,14 +170,32 @@
           <w:numId w:val="4"/>
         </w:numPr>
         <w:rPr>
-          <w:sz w:val="24"/>
-        </w:rPr>
-      </w:pPr>
-      <w:r>
-        <w:rPr>
-          <w:sz w:val="24"/>
-        </w:rPr>
-        <w:t>Make UI color according to decided theme (maybe brown)</w:t>
+          <w:strike/>
+          <w:sz w:val="24"/>
+        </w:rPr>
+      </w:pPr>
+      <w:r>
+        <w:rPr>
+          <w:strike/>
+          <w:sz w:val="24"/>
+        </w:rPr>
+        <w:t xml:space="preserve">Make UI </w:t>
+      </w:r>
+      <w:proofErr w:type="spellStart"/>
+      <w:r>
+        <w:rPr>
+          <w:strike/>
+          <w:sz w:val="24"/>
+        </w:rPr>
+        <w:t>color</w:t>
+      </w:r>
+      <w:proofErr w:type="spellEnd"/>
+      <w:r>
+        <w:rPr>
+          <w:strike/>
+          <w:sz w:val="24"/>
+        </w:rPr>
+        <w:t xml:space="preserve"> according to decided theme (maybe brown)</w:t>
       </w:r>
     </w:p>
     <w:p>
@@ -183,8 +236,16 @@
         <w:rPr>
           <w:sz w:val="24"/>
         </w:rPr>
-        <w:t>Add Toolbar with Artisan’s details – similar to whatsapp</w:t>
-      </w:r>
+        <w:t xml:space="preserve">Add Toolbar with Artisan’s details – similar to </w:t>
+      </w:r>
+      <w:proofErr w:type="spellStart"/>
+      <w:r>
+        <w:rPr>
+          <w:sz w:val="24"/>
+        </w:rPr>
+        <w:t>whatsapp</w:t>
+      </w:r>
+      <w:proofErr w:type="spellEnd"/>
     </w:p>
     <w:p>
       <w:pPr>
@@ -237,7 +298,21 @@
         <w:rPr>
           <w:sz w:val="24"/>
         </w:rPr>
-        <w:t>Show gridview of all his uploaded products</w:t>
+        <w:t xml:space="preserve">Show </w:t>
+      </w:r>
+      <w:proofErr w:type="spellStart"/>
+      <w:r>
+        <w:rPr>
+          <w:sz w:val="24"/>
+        </w:rPr>
+        <w:t>gridview</w:t>
+      </w:r>
+      <w:proofErr w:type="spellEnd"/>
+      <w:r>
+        <w:rPr>
+          <w:sz w:val="24"/>
+        </w:rPr>
+        <w:t xml:space="preserve"> of all his uploaded products</w:t>
       </w:r>
     </w:p>
     <w:p>
@@ -277,266 +352,407 @@
           <w:b/>
           <w:sz w:val="28"/>
         </w:rPr>
-        <w:t xml:space="preserve">Add Product </w:t>
-      </w:r>
-      <w:r>
+        <w:t>Add Product Activity</w:t>
+      </w:r>
+    </w:p>
+    <w:p>
+      <w:pPr>
+        <w:pStyle w:val="ListParagraph"/>
+        <w:numPr>
+          <w:ilvl w:val="0"/>
+          <w:numId w:val="5"/>
+        </w:numPr>
+        <w:rPr>
+          <w:sz w:val="24"/>
+        </w:rPr>
+      </w:pPr>
+      <w:r>
+        <w:rPr>
+          <w:sz w:val="24"/>
+        </w:rPr>
+        <w:t>Toolbar with back button to go to product list</w:t>
+      </w:r>
+    </w:p>
+    <w:p>
+      <w:pPr>
+        <w:pStyle w:val="ListParagraph"/>
+        <w:numPr>
+          <w:ilvl w:val="0"/>
+          <w:numId w:val="5"/>
+        </w:numPr>
+        <w:rPr>
+          <w:sz w:val="24"/>
+        </w:rPr>
+      </w:pPr>
+      <w:r>
+        <w:rPr>
+          <w:sz w:val="24"/>
+        </w:rPr>
+        <w:t xml:space="preserve">Button to upload images </w:t>
+      </w:r>
+      <w:r>
+        <w:rPr>
+          <w:sz w:val="24"/>
+        </w:rPr>
+        <w:t>(multi select)</w:t>
+      </w:r>
+    </w:p>
+    <w:p>
+      <w:pPr>
+        <w:pStyle w:val="ListParagraph"/>
+        <w:numPr>
+          <w:ilvl w:val="0"/>
+          <w:numId w:val="5"/>
+        </w:numPr>
+        <w:rPr>
+          <w:sz w:val="24"/>
+        </w:rPr>
+      </w:pPr>
+      <w:r>
+        <w:rPr>
+          <w:sz w:val="24"/>
+        </w:rPr>
+        <w:t xml:space="preserve">Fields required – product name, summary, description, </w:t>
+      </w:r>
+      <w:proofErr w:type="spellStart"/>
+      <w:r>
+        <w:rPr>
+          <w:sz w:val="24"/>
+        </w:rPr>
+        <w:t>keypoints</w:t>
+      </w:r>
+      <w:proofErr w:type="spellEnd"/>
+      <w:r>
+        <w:rPr>
+          <w:sz w:val="24"/>
+        </w:rPr>
+        <w:t xml:space="preserve">, price, </w:t>
+      </w:r>
+      <w:proofErr w:type="spellStart"/>
+      <w:r>
+        <w:rPr>
+          <w:sz w:val="24"/>
+        </w:rPr>
+        <w:t>color</w:t>
+      </w:r>
+      <w:proofErr w:type="spellEnd"/>
+      <w:r>
+        <w:rPr>
+          <w:sz w:val="24"/>
+        </w:rPr>
+        <w:t>, images,  category, subcategory</w:t>
+      </w:r>
+    </w:p>
+    <w:p>
+      <w:pPr>
+        <w:pStyle w:val="ListParagraph"/>
+        <w:numPr>
+          <w:ilvl w:val="0"/>
+          <w:numId w:val="5"/>
+        </w:numPr>
+        <w:rPr>
+          <w:sz w:val="24"/>
+        </w:rPr>
+      </w:pPr>
+      <w:r>
+        <w:rPr>
+          <w:sz w:val="24"/>
+        </w:rPr>
+        <w:t>Able to remove images from the selected images and add more images</w:t>
+      </w:r>
+    </w:p>
+    <w:p>
+      <w:pPr>
+        <w:pStyle w:val="ListParagraph"/>
+        <w:numPr>
+          <w:ilvl w:val="0"/>
+          <w:numId w:val="5"/>
+        </w:numPr>
+        <w:rPr>
+          <w:sz w:val="24"/>
+        </w:rPr>
+      </w:pPr>
+      <w:r>
+        <w:rPr>
+          <w:sz w:val="24"/>
+        </w:rPr>
+        <w:t>Save button</w:t>
+      </w:r>
+    </w:p>
+    <w:p>
+      <w:pPr>
+        <w:pStyle w:val="ListParagraph"/>
+        <w:numPr>
+          <w:ilvl w:val="0"/>
+          <w:numId w:val="5"/>
+        </w:numPr>
+        <w:rPr>
+          <w:sz w:val="24"/>
+        </w:rPr>
+      </w:pPr>
+      <w:r>
+        <w:rPr>
+          <w:sz w:val="24"/>
+        </w:rPr>
+        <w:t xml:space="preserve">Validation on save button – are images present, product name present, </w:t>
+      </w:r>
+      <w:proofErr w:type="spellStart"/>
+      <w:r>
+        <w:rPr>
+          <w:sz w:val="24"/>
+        </w:rPr>
+        <w:t>etc</w:t>
+      </w:r>
+      <w:proofErr w:type="spellEnd"/>
+    </w:p>
+    <w:p>
+      <w:pPr>
+        <w:pStyle w:val="ListParagraph"/>
+        <w:numPr>
+          <w:ilvl w:val="0"/>
+          <w:numId w:val="5"/>
+        </w:numPr>
+        <w:rPr>
+          <w:sz w:val="24"/>
+        </w:rPr>
+      </w:pPr>
+      <w:r>
+        <w:rPr>
+          <w:sz w:val="24"/>
+        </w:rPr>
+        <w:t>On press back button (X) notify that there is a product pending and all progress will be deleted</w:t>
+      </w:r>
+    </w:p>
+    <w:p>
+      <w:pPr>
+        <w:rPr>
+          <w:sz w:val="24"/>
+        </w:rPr>
+      </w:pPr>
+    </w:p>
+    <w:p>
+      <w:pPr>
         <w:rPr>
           <w:b/>
           <w:sz w:val="28"/>
         </w:rPr>
-        <w:t>Activity</w:t>
-      </w:r>
-    </w:p>
-    <w:p>
-      <w:pPr>
-        <w:pStyle w:val="ListParagraph"/>
-        <w:numPr>
-          <w:ilvl w:val="0"/>
-          <w:numId w:val="5"/>
-        </w:numPr>
-        <w:rPr>
-          <w:sz w:val="24"/>
-        </w:rPr>
-      </w:pPr>
-      <w:r>
-        <w:rPr>
-          <w:sz w:val="24"/>
-        </w:rPr>
-        <w:t>Toolbar with back button to go to product list</w:t>
-      </w:r>
-    </w:p>
-    <w:p>
-      <w:pPr>
-        <w:pStyle w:val="ListParagraph"/>
-        <w:numPr>
-          <w:ilvl w:val="0"/>
-          <w:numId w:val="5"/>
-        </w:numPr>
-        <w:rPr>
-          <w:sz w:val="24"/>
-        </w:rPr>
-      </w:pPr>
-      <w:r>
-        <w:rPr>
-          <w:sz w:val="24"/>
-        </w:rPr>
-        <w:t xml:space="preserve">Button to upload images </w:t>
-      </w:r>
-      <w:r>
-        <w:rPr>
-          <w:sz w:val="24"/>
-        </w:rPr>
-        <w:t>(multi select)</w:t>
-      </w:r>
-    </w:p>
-    <w:p>
-      <w:pPr>
-        <w:pStyle w:val="ListParagraph"/>
-        <w:numPr>
-          <w:ilvl w:val="0"/>
-          <w:numId w:val="5"/>
-        </w:numPr>
-        <w:rPr>
-          <w:sz w:val="24"/>
-        </w:rPr>
-      </w:pPr>
-      <w:r>
-        <w:rPr>
-          <w:sz w:val="24"/>
-        </w:rPr>
-        <w:t>Fields required – product name, summary, description, keypoints, price, color, images,  category, subcategory</w:t>
-      </w:r>
-    </w:p>
-    <w:p>
-      <w:pPr>
-        <w:pStyle w:val="ListParagraph"/>
-        <w:numPr>
-          <w:ilvl w:val="0"/>
-          <w:numId w:val="5"/>
-        </w:numPr>
-        <w:rPr>
-          <w:sz w:val="24"/>
-        </w:rPr>
-      </w:pPr>
-      <w:r>
-        <w:rPr>
-          <w:sz w:val="24"/>
-        </w:rPr>
-        <w:t>Able to remove images from the selected images and add more images</w:t>
-      </w:r>
-    </w:p>
-    <w:p>
-      <w:pPr>
-        <w:pStyle w:val="ListParagraph"/>
-        <w:numPr>
-          <w:ilvl w:val="0"/>
-          <w:numId w:val="5"/>
-        </w:numPr>
-        <w:rPr>
-          <w:sz w:val="24"/>
-        </w:rPr>
-      </w:pPr>
-      <w:r>
-        <w:rPr>
-          <w:sz w:val="24"/>
-        </w:rPr>
-        <w:t>Save button</w:t>
-      </w:r>
-    </w:p>
-    <w:p>
-      <w:pPr>
-        <w:pStyle w:val="ListParagraph"/>
-        <w:numPr>
-          <w:ilvl w:val="0"/>
-          <w:numId w:val="5"/>
-        </w:numPr>
-        <w:rPr>
-          <w:sz w:val="24"/>
-        </w:rPr>
-      </w:pPr>
-      <w:r>
-        <w:rPr>
-          <w:sz w:val="24"/>
-        </w:rPr>
-        <w:t>Validation on save button – are images present, product name present, etc</w:t>
-      </w:r>
-    </w:p>
-    <w:p>
-      <w:pPr>
-        <w:pStyle w:val="ListParagraph"/>
-        <w:numPr>
-          <w:ilvl w:val="0"/>
-          <w:numId w:val="5"/>
-        </w:numPr>
-        <w:rPr>
-          <w:sz w:val="24"/>
-        </w:rPr>
-      </w:pPr>
-      <w:r>
-        <w:rPr>
-          <w:sz w:val="24"/>
-        </w:rPr>
-        <w:t>On press back button (X) notify that there is a product pending and all progress will be deleted</w:t>
-      </w:r>
-    </w:p>
-    <w:p>
-      <w:pPr>
-        <w:rPr>
-          <w:sz w:val="24"/>
-        </w:rPr>
-      </w:pPr>
-    </w:p>
-    <w:p>
-      <w:pPr>
+      </w:pPr>
+      <w:r>
         <w:rPr>
           <w:b/>
           <w:sz w:val="28"/>
         </w:rPr>
-      </w:pPr>
-      <w:r>
+        <w:t>Preview Activity</w:t>
+      </w:r>
+    </w:p>
+    <w:p>
+      <w:pPr>
+        <w:pStyle w:val="ListParagraph"/>
+        <w:numPr>
+          <w:ilvl w:val="0"/>
+          <w:numId w:val="5"/>
+        </w:numPr>
+        <w:rPr>
+          <w:sz w:val="24"/>
+        </w:rPr>
+      </w:pPr>
+      <w:r>
+        <w:rPr>
+          <w:sz w:val="24"/>
+        </w:rPr>
+        <w:t>Page that actually shows how the product will look on the store</w:t>
+      </w:r>
+    </w:p>
+    <w:p>
+      <w:pPr>
+        <w:pStyle w:val="ListParagraph"/>
+        <w:numPr>
+          <w:ilvl w:val="0"/>
+          <w:numId w:val="5"/>
+        </w:numPr>
+        <w:rPr>
+          <w:sz w:val="24"/>
+        </w:rPr>
+      </w:pPr>
+      <w:r>
+        <w:rPr>
+          <w:sz w:val="24"/>
+        </w:rPr>
+        <w:t>All fields as is</w:t>
+      </w:r>
+    </w:p>
+    <w:p>
+      <w:pPr>
+        <w:pStyle w:val="ListParagraph"/>
+        <w:numPr>
+          <w:ilvl w:val="0"/>
+          <w:numId w:val="5"/>
+        </w:numPr>
+        <w:rPr>
+          <w:sz w:val="24"/>
+        </w:rPr>
+      </w:pPr>
+      <w:r>
+        <w:rPr>
+          <w:sz w:val="24"/>
+        </w:rPr>
+        <w:t>Save button and edit button</w:t>
+      </w:r>
+    </w:p>
+    <w:p>
+      <w:pPr>
+        <w:pStyle w:val="ListParagraph"/>
+        <w:numPr>
+          <w:ilvl w:val="0"/>
+          <w:numId w:val="5"/>
+        </w:numPr>
+        <w:rPr>
+          <w:sz w:val="24"/>
+        </w:rPr>
+      </w:pPr>
+      <w:r>
+        <w:rPr>
+          <w:sz w:val="24"/>
+        </w:rPr>
+        <w:t>On edit -&gt; Go back to Add Product Activity</w:t>
+      </w:r>
+    </w:p>
+    <w:p>
+      <w:pPr>
+        <w:pStyle w:val="ListParagraph"/>
+        <w:numPr>
+          <w:ilvl w:val="0"/>
+          <w:numId w:val="5"/>
+        </w:numPr>
+        <w:rPr>
+          <w:sz w:val="24"/>
+        </w:rPr>
+      </w:pPr>
+      <w:r>
+        <w:rPr>
+          <w:sz w:val="24"/>
+        </w:rPr>
+        <w:t>On save -&gt; show spinner for uploading. If no internet, tell him there is no internet, if internet then after upload go to confirmation</w:t>
+      </w:r>
+    </w:p>
+    <w:p>
+      <w:pPr>
         <w:rPr>
           <w:b/>
           <w:sz w:val="28"/>
         </w:rPr>
-        <w:t>Preview</w:t>
-      </w:r>
+      </w:pPr>
       <w:r>
         <w:rPr>
           <w:b/>
           <w:sz w:val="28"/>
         </w:rPr>
-        <w:t xml:space="preserve"> Activity</w:t>
-      </w:r>
-    </w:p>
-    <w:p>
-      <w:pPr>
-        <w:pStyle w:val="ListParagraph"/>
-        <w:numPr>
-          <w:ilvl w:val="0"/>
-          <w:numId w:val="5"/>
-        </w:numPr>
-        <w:rPr>
-          <w:sz w:val="24"/>
-        </w:rPr>
-      </w:pPr>
-      <w:r>
-        <w:rPr>
-          <w:sz w:val="24"/>
-        </w:rPr>
-        <w:t>Page that actually shows how the product will look on the store</w:t>
-      </w:r>
-    </w:p>
-    <w:p>
-      <w:pPr>
-        <w:pStyle w:val="ListParagraph"/>
-        <w:numPr>
-          <w:ilvl w:val="0"/>
-          <w:numId w:val="5"/>
-        </w:numPr>
-        <w:rPr>
-          <w:sz w:val="24"/>
-        </w:rPr>
-      </w:pPr>
-      <w:r>
-        <w:rPr>
-          <w:sz w:val="24"/>
-        </w:rPr>
-        <w:t>All fields as is</w:t>
-      </w:r>
-    </w:p>
-    <w:p>
-      <w:pPr>
-        <w:pStyle w:val="ListParagraph"/>
-        <w:numPr>
-          <w:ilvl w:val="0"/>
-          <w:numId w:val="5"/>
-        </w:numPr>
-        <w:rPr>
-          <w:sz w:val="24"/>
-        </w:rPr>
-      </w:pPr>
-      <w:r>
-        <w:rPr>
-          <w:sz w:val="24"/>
-        </w:rPr>
-        <w:t>Save button and edit button</w:t>
-      </w:r>
-    </w:p>
-    <w:p>
-      <w:pPr>
-        <w:pStyle w:val="ListParagraph"/>
-        <w:numPr>
-          <w:ilvl w:val="0"/>
-          <w:numId w:val="5"/>
-        </w:numPr>
-        <w:rPr>
-          <w:sz w:val="24"/>
-        </w:rPr>
-      </w:pPr>
-      <w:r>
-        <w:rPr>
-          <w:sz w:val="24"/>
-        </w:rPr>
-        <w:t>On edit -&gt; Go back to Add Product Activity</w:t>
-      </w:r>
-    </w:p>
-    <w:p>
-      <w:pPr>
-        <w:pStyle w:val="ListParagraph"/>
-        <w:numPr>
-          <w:ilvl w:val="0"/>
-          <w:numId w:val="5"/>
-        </w:numPr>
-        <w:rPr>
-          <w:sz w:val="24"/>
-        </w:rPr>
-      </w:pPr>
-      <w:r>
-        <w:rPr>
-          <w:sz w:val="24"/>
-        </w:rPr>
-        <w:t>On save -&gt; show spinner for uploading. If no internet, tell him there is no internet, if internet then after upload go to confirmation</w:t>
-      </w:r>
+        <w:lastRenderedPageBreak/>
+        <w:t>Confirmation Activity</w:t>
+      </w:r>
+    </w:p>
+    <w:p>
+      <w:pPr>
+        <w:pStyle w:val="ListParagraph"/>
+        <w:numPr>
+          <w:ilvl w:val="0"/>
+          <w:numId w:val="5"/>
+        </w:numPr>
+        <w:rPr>
+          <w:sz w:val="24"/>
+        </w:rPr>
+      </w:pPr>
+      <w:r>
+        <w:rPr>
+          <w:sz w:val="24"/>
+        </w:rPr>
+        <w:t>Say XYZ product successfully uploaded</w:t>
+      </w:r>
+    </w:p>
+    <w:p>
+      <w:pPr>
+        <w:pStyle w:val="ListParagraph"/>
+        <w:numPr>
+          <w:ilvl w:val="0"/>
+          <w:numId w:val="5"/>
+        </w:numPr>
+        <w:rPr>
+          <w:sz w:val="24"/>
+        </w:rPr>
+      </w:pPr>
+      <w:r>
+        <w:rPr>
+          <w:sz w:val="24"/>
+        </w:rPr>
+        <w:t xml:space="preserve">Show </w:t>
+      </w:r>
+      <w:r>
+        <w:rPr>
+          <w:sz w:val="24"/>
+        </w:rPr>
+        <w:t xml:space="preserve">3 buttons </w:t>
+      </w:r>
+    </w:p>
+    <w:p>
+      <w:pPr>
+        <w:pStyle w:val="ListParagraph"/>
+        <w:numPr>
+          <w:ilvl w:val="1"/>
+          <w:numId w:val="5"/>
+        </w:numPr>
+        <w:rPr>
+          <w:sz w:val="24"/>
+        </w:rPr>
+      </w:pPr>
+      <w:r>
+        <w:rPr>
+          <w:sz w:val="24"/>
+        </w:rPr>
+        <w:t>Add new product (Go to new product activity)</w:t>
+      </w:r>
+    </w:p>
+    <w:p>
+      <w:pPr>
+        <w:pStyle w:val="ListParagraph"/>
+        <w:numPr>
+          <w:ilvl w:val="1"/>
+          <w:numId w:val="5"/>
+        </w:numPr>
+        <w:rPr>
+          <w:sz w:val="24"/>
+        </w:rPr>
+      </w:pPr>
+      <w:r>
+        <w:rPr>
+          <w:sz w:val="24"/>
+        </w:rPr>
+        <w:t>Go to my products (Go to main activity)</w:t>
+      </w:r>
+    </w:p>
+    <w:p>
+      <w:pPr>
+        <w:pStyle w:val="ListParagraph"/>
+        <w:numPr>
+          <w:ilvl w:val="1"/>
+          <w:numId w:val="5"/>
+        </w:numPr>
+        <w:rPr>
+          <w:sz w:val="24"/>
+        </w:rPr>
+      </w:pPr>
+      <w:r>
+        <w:rPr>
+          <w:sz w:val="24"/>
+        </w:rPr>
+        <w:t>View product XYZ (Open preview activity)</w:t>
+      </w:r>
+    </w:p>
+    <w:p>
+      <w:pPr>
+        <w:rPr>
+          <w:sz w:val="24"/>
+        </w:rPr>
+      </w:pPr>
     </w:p>
     <w:p>
       <w:pPr>
@@ -550,108 +766,104 @@
           <w:b/>
           <w:sz w:val="28"/>
         </w:rPr>
-        <w:lastRenderedPageBreak/>
-        <w:t>Confirmation Activity</w:t>
-      </w:r>
-    </w:p>
-    <w:p>
-      <w:pPr>
-        <w:pStyle w:val="ListParagraph"/>
-        <w:numPr>
-          <w:ilvl w:val="0"/>
-          <w:numId w:val="5"/>
-        </w:numPr>
-        <w:rPr>
-          <w:sz w:val="24"/>
-        </w:rPr>
-      </w:pPr>
-      <w:r>
-        <w:rPr>
-          <w:sz w:val="24"/>
-        </w:rPr>
-        <w:t>Say XYZ product successfully uploaded</w:t>
-      </w:r>
-    </w:p>
-    <w:p>
-      <w:pPr>
-        <w:pStyle w:val="ListParagraph"/>
-        <w:numPr>
-          <w:ilvl w:val="0"/>
-          <w:numId w:val="5"/>
-        </w:numPr>
-        <w:rPr>
-          <w:sz w:val="24"/>
-        </w:rPr>
-      </w:pPr>
-      <w:r>
-        <w:rPr>
-          <w:sz w:val="24"/>
-        </w:rPr>
-        <w:t xml:space="preserve">Show </w:t>
-      </w:r>
-      <w:r>
-        <w:rPr>
-          <w:sz w:val="24"/>
-        </w:rPr>
-        <w:t xml:space="preserve">3 buttons </w:t>
-      </w:r>
-    </w:p>
-    <w:p>
-      <w:pPr>
-        <w:pStyle w:val="ListParagraph"/>
-        <w:numPr>
-          <w:ilvl w:val="1"/>
-          <w:numId w:val="5"/>
-        </w:numPr>
-        <w:rPr>
-          <w:sz w:val="24"/>
-        </w:rPr>
-      </w:pPr>
-      <w:r>
-        <w:rPr>
-          <w:sz w:val="24"/>
-        </w:rPr>
-        <w:t>Add new product (Go to new product activity)</w:t>
-      </w:r>
-    </w:p>
-    <w:p>
-      <w:pPr>
-        <w:pStyle w:val="ListParagraph"/>
-        <w:numPr>
-          <w:ilvl w:val="1"/>
-          <w:numId w:val="5"/>
-        </w:numPr>
-        <w:rPr>
-          <w:sz w:val="24"/>
-        </w:rPr>
-      </w:pPr>
-      <w:r>
-        <w:rPr>
-          <w:sz w:val="24"/>
-        </w:rPr>
-        <w:t>Go to my products (Go to main activity)</w:t>
-      </w:r>
-    </w:p>
-    <w:p>
-      <w:pPr>
-        <w:pStyle w:val="ListParagraph"/>
-        <w:numPr>
-          <w:ilvl w:val="1"/>
-          <w:numId w:val="5"/>
-        </w:numPr>
-        <w:rPr>
-          <w:sz w:val="24"/>
-        </w:rPr>
-      </w:pPr>
-      <w:r>
-        <w:rPr>
-          <w:sz w:val="24"/>
-        </w:rPr>
-        <w:t>View product XYZ (Open preview activity)</w:t>
-      </w:r>
-    </w:p>
-    <w:p>
-      <w:pPr>
+        <w:t>User Profile Activity</w:t>
+      </w:r>
+    </w:p>
+    <w:p>
+      <w:pPr>
+        <w:pStyle w:val="ListParagraph"/>
+        <w:numPr>
+          <w:ilvl w:val="0"/>
+          <w:numId w:val="5"/>
+        </w:numPr>
+        <w:rPr>
+          <w:sz w:val="24"/>
+        </w:rPr>
+      </w:pPr>
+      <w:r>
+        <w:rPr>
+          <w:sz w:val="24"/>
+        </w:rPr>
+        <w:t>Show the artisan’s profile</w:t>
+      </w:r>
+    </w:p>
+    <w:p>
+      <w:pPr>
+        <w:pStyle w:val="ListParagraph"/>
+        <w:numPr>
+          <w:ilvl w:val="0"/>
+          <w:numId w:val="5"/>
+        </w:numPr>
+        <w:rPr>
+          <w:sz w:val="24"/>
+        </w:rPr>
+      </w:pPr>
+      <w:r>
+        <w:rPr>
+          <w:sz w:val="24"/>
+        </w:rPr>
+        <w:t xml:space="preserve">Fields – Profile picture, </w:t>
+      </w:r>
+      <w:r>
+        <w:rPr>
+          <w:sz w:val="24"/>
+        </w:rPr>
+        <w:t>name, mobile number, address</w:t>
+      </w:r>
+    </w:p>
+    <w:p>
+      <w:pPr>
+        <w:pStyle w:val="ListParagraph"/>
+        <w:numPr>
+          <w:ilvl w:val="0"/>
+          <w:numId w:val="5"/>
+        </w:numPr>
+        <w:rPr>
+          <w:sz w:val="24"/>
+        </w:rPr>
+      </w:pPr>
+      <w:r>
+        <w:rPr>
+          <w:sz w:val="24"/>
+        </w:rPr>
+        <w:t xml:space="preserve">Allow for any to be edited </w:t>
+      </w:r>
+    </w:p>
+    <w:p>
+      <w:pPr>
+        <w:pStyle w:val="ListParagraph"/>
+        <w:numPr>
+          <w:ilvl w:val="0"/>
+          <w:numId w:val="5"/>
+        </w:numPr>
+        <w:rPr>
+          <w:sz w:val="24"/>
+        </w:rPr>
+      </w:pPr>
+      <w:r>
+        <w:rPr>
+          <w:sz w:val="24"/>
+        </w:rPr>
+        <w:t xml:space="preserve">On click profile picture, allow to upload new pic (a la </w:t>
+      </w:r>
+      <w:proofErr w:type="spellStart"/>
+      <w:r>
+        <w:rPr>
+          <w:sz w:val="24"/>
+        </w:rPr>
+        <w:t>Whatsapp</w:t>
+      </w:r>
+      <w:proofErr w:type="spellEnd"/>
+      <w:r>
+        <w:rPr>
+          <w:sz w:val="24"/>
+        </w:rPr>
+        <w:t>)</w:t>
+      </w:r>
+    </w:p>
+    <w:p>
+      <w:pPr>
+        <w:pStyle w:val="ListParagraph"/>
         <w:rPr>
           <w:sz w:val="24"/>
         </w:rPr>
@@ -669,143 +881,40 @@
           <w:b/>
           <w:sz w:val="28"/>
         </w:rPr>
-        <w:t>User Profile</w:t>
-      </w:r>
-      <w:r>
-        <w:rPr>
-          <w:b/>
-          <w:sz w:val="28"/>
-        </w:rPr>
-        <w:t xml:space="preserve"> Activity</w:t>
-      </w:r>
-    </w:p>
-    <w:p>
-      <w:pPr>
-        <w:pStyle w:val="ListParagraph"/>
-        <w:numPr>
-          <w:ilvl w:val="0"/>
-          <w:numId w:val="5"/>
-        </w:numPr>
-        <w:rPr>
-          <w:sz w:val="24"/>
-        </w:rPr>
-      </w:pPr>
-      <w:r>
-        <w:rPr>
-          <w:sz w:val="24"/>
-        </w:rPr>
-        <w:t>Show the artisan’s profile</w:t>
-      </w:r>
-    </w:p>
-    <w:p>
-      <w:pPr>
-        <w:pStyle w:val="ListParagraph"/>
-        <w:numPr>
-          <w:ilvl w:val="0"/>
-          <w:numId w:val="5"/>
-        </w:numPr>
-        <w:rPr>
-          <w:sz w:val="24"/>
-        </w:rPr>
-      </w:pPr>
-      <w:r>
-        <w:rPr>
-          <w:sz w:val="24"/>
-        </w:rPr>
-        <w:t xml:space="preserve">Fields – Profile picture, </w:t>
-      </w:r>
-      <w:r>
-        <w:rPr>
-          <w:sz w:val="24"/>
-        </w:rPr>
-        <w:t>name, mobile number, address</w:t>
-      </w:r>
-    </w:p>
-    <w:p>
-      <w:pPr>
-        <w:pStyle w:val="ListParagraph"/>
-        <w:numPr>
-          <w:ilvl w:val="0"/>
-          <w:numId w:val="5"/>
-        </w:numPr>
-        <w:rPr>
-          <w:sz w:val="24"/>
-        </w:rPr>
-      </w:pPr>
-      <w:r>
-        <w:rPr>
-          <w:sz w:val="24"/>
-        </w:rPr>
-        <w:t xml:space="preserve">Allow for any to be edited </w:t>
-      </w:r>
-    </w:p>
-    <w:p>
-      <w:pPr>
-        <w:pStyle w:val="ListParagraph"/>
-        <w:numPr>
-          <w:ilvl w:val="0"/>
-          <w:numId w:val="5"/>
-        </w:numPr>
-        <w:rPr>
-          <w:sz w:val="24"/>
-        </w:rPr>
-      </w:pPr>
-      <w:r>
-        <w:rPr>
-          <w:sz w:val="24"/>
-        </w:rPr>
-        <w:t>On click profile picture, allow to upload new pic (a la Whatsapp)</w:t>
-      </w:r>
-    </w:p>
-    <w:p>
-      <w:pPr>
-        <w:pStyle w:val="ListParagraph"/>
-        <w:rPr>
-          <w:sz w:val="24"/>
-        </w:rPr>
-      </w:pPr>
-    </w:p>
-    <w:p>
-      <w:pPr>
-        <w:rPr>
-          <w:b/>
-          <w:sz w:val="28"/>
-        </w:rPr>
-      </w:pPr>
-      <w:r>
-        <w:rPr>
-          <w:b/>
-          <w:sz w:val="28"/>
-        </w:rPr>
-        <w:t>About</w:t>
-      </w:r>
-      <w:r>
-        <w:rPr>
-          <w:b/>
-          <w:sz w:val="28"/>
-        </w:rPr>
-        <w:t xml:space="preserve"> Activity</w:t>
-      </w:r>
-    </w:p>
-    <w:p>
-      <w:pPr>
-        <w:pStyle w:val="ListParagraph"/>
-        <w:numPr>
-          <w:ilvl w:val="0"/>
-          <w:numId w:val="5"/>
-        </w:numPr>
-        <w:rPr>
-          <w:sz w:val="24"/>
-        </w:rPr>
-      </w:pPr>
-      <w:r>
-        <w:rPr>
-          <w:sz w:val="24"/>
-        </w:rPr>
-        <w:t>Same as Tisser India</w:t>
-      </w:r>
-      <w:bookmarkStart w:id="0" w:name="_GoBack"/>
-      <w:bookmarkEnd w:id="0"/>
+        <w:t>About Activity</w:t>
+      </w:r>
+    </w:p>
+    <w:p>
+      <w:pPr>
+        <w:pStyle w:val="ListParagraph"/>
+        <w:numPr>
+          <w:ilvl w:val="0"/>
+          <w:numId w:val="5"/>
+        </w:numPr>
+        <w:rPr>
+          <w:sz w:val="24"/>
+        </w:rPr>
+      </w:pPr>
+      <w:r>
+        <w:rPr>
+          <w:sz w:val="24"/>
+        </w:rPr>
+        <w:t xml:space="preserve">Same as </w:t>
+      </w:r>
+      <w:proofErr w:type="spellStart"/>
+      <w:r>
+        <w:rPr>
+          <w:sz w:val="24"/>
+        </w:rPr>
+        <w:t>Tisser</w:t>
+      </w:r>
+      <w:proofErr w:type="spellEnd"/>
+      <w:r>
+        <w:rPr>
+          <w:sz w:val="24"/>
+        </w:rPr>
+        <w:t xml:space="preserve"> India</w:t>
+      </w:r>
     </w:p>
     <w:p>
       <w:pPr>

</xml_diff>

<commit_message>
- Changed Activity to Fragment where required - Base Fragment Architecture - BaseActivity_NavBar is for activities with Navigation Drawer - Added Navigation Drawer - Added Drawables for various icons - Half made profile page - Lot of redundant/useless files made for various testing purposes
</commit_message>
<xml_diff>
--- a/app/To Do List.docx
+++ b/app/To Do List.docx
@@ -10,21 +10,12 @@
           <w:sz w:val="32"/>
         </w:rPr>
       </w:pPr>
-      <w:proofErr w:type="spellStart"/>
       <w:r>
         <w:rPr>
           <w:b/>
           <w:sz w:val="32"/>
         </w:rPr>
-        <w:t>Tisser</w:t>
-      </w:r>
-      <w:proofErr w:type="spellEnd"/>
-      <w:r>
-        <w:rPr>
-          <w:b/>
-          <w:sz w:val="32"/>
-        </w:rPr>
-        <w:t xml:space="preserve"> Artisan App v1.0</w:t>
+        <w:t>Tisser Artisan App v1.0</w:t>
       </w:r>
     </w:p>
     <w:p>
@@ -97,110 +88,202 @@
         <w:rPr>
           <w:sz w:val="24"/>
         </w:rPr>
-        <w:t>Validate the username and password field before sending for auth</w:t>
+        <w:t>Validate the username and password field before sending for authentication</w:t>
+      </w:r>
+    </w:p>
+    <w:p>
+      <w:pPr>
+        <w:pStyle w:val="ListParagraph"/>
+        <w:numPr>
+          <w:ilvl w:val="0"/>
+          <w:numId w:val="4"/>
+        </w:numPr>
+        <w:rPr>
+          <w:sz w:val="24"/>
+        </w:rPr>
+      </w:pPr>
+      <w:r>
+        <w:rPr>
+          <w:sz w:val="24"/>
+        </w:rPr>
+        <w:t xml:space="preserve">Save the login credentials and don’t ask for login next time </w:t>
+      </w:r>
+    </w:p>
+    <w:p>
+      <w:pPr>
+        <w:pStyle w:val="ListParagraph"/>
+        <w:numPr>
+          <w:ilvl w:val="0"/>
+          <w:numId w:val="4"/>
+        </w:numPr>
+        <w:rPr>
+          <w:strike/>
+          <w:sz w:val="24"/>
+        </w:rPr>
+      </w:pPr>
+      <w:r>
+        <w:rPr>
+          <w:strike/>
+          <w:sz w:val="24"/>
+        </w:rPr>
+        <w:t>Add Tisser logo</w:t>
+      </w:r>
+    </w:p>
+    <w:p>
+      <w:pPr>
+        <w:pStyle w:val="ListParagraph"/>
+        <w:numPr>
+          <w:ilvl w:val="0"/>
+          <w:numId w:val="4"/>
+        </w:numPr>
+        <w:rPr>
+          <w:strike/>
+          <w:sz w:val="24"/>
+        </w:rPr>
+      </w:pPr>
+      <w:r>
+        <w:rPr>
+          <w:strike/>
+          <w:sz w:val="24"/>
+        </w:rPr>
+        <w:t>Make UI color according to decided theme (maybe brown)</w:t>
+      </w:r>
+    </w:p>
+    <w:p>
+      <w:pPr>
+        <w:pStyle w:val="ListParagraph"/>
+        <w:rPr>
+          <w:sz w:val="24"/>
+        </w:rPr>
+      </w:pPr>
+    </w:p>
+    <w:p>
+      <w:pPr>
+        <w:rPr>
+          <w:b/>
+          <w:sz w:val="28"/>
+        </w:rPr>
+      </w:pPr>
+      <w:r>
+        <w:rPr>
+          <w:b/>
+          <w:sz w:val="28"/>
+        </w:rPr>
+        <w:t>Product List (Main) Activity</w:t>
+      </w:r>
+    </w:p>
+    <w:p>
+      <w:pPr>
+        <w:pStyle w:val="ListParagraph"/>
+        <w:numPr>
+          <w:ilvl w:val="0"/>
+          <w:numId w:val="5"/>
+        </w:numPr>
+        <w:rPr>
+          <w:sz w:val="24"/>
+        </w:rPr>
+      </w:pPr>
+      <w:r>
+        <w:rPr>
+          <w:sz w:val="24"/>
+        </w:rPr>
+        <w:t>Add Toolbar with Artisan’s details – similar to whatsapp</w:t>
+      </w:r>
+    </w:p>
+    <w:p>
+      <w:pPr>
+        <w:pStyle w:val="ListParagraph"/>
+        <w:numPr>
+          <w:ilvl w:val="0"/>
+          <w:numId w:val="5"/>
+        </w:numPr>
+        <w:rPr>
+          <w:sz w:val="24"/>
+        </w:rPr>
+      </w:pPr>
+      <w:r>
+        <w:rPr>
+          <w:sz w:val="24"/>
+        </w:rPr>
+        <w:t>On click Of his photo on toolbar, open profile page</w:t>
+      </w:r>
+    </w:p>
+    <w:p>
+      <w:pPr>
+        <w:pStyle w:val="ListParagraph"/>
+        <w:numPr>
+          <w:ilvl w:val="0"/>
+          <w:numId w:val="5"/>
+        </w:numPr>
+        <w:rPr>
+          <w:sz w:val="24"/>
+        </w:rPr>
+      </w:pPr>
+      <w:r>
+        <w:rPr>
+          <w:sz w:val="24"/>
+        </w:rPr>
+        <w:t>Add menu options – profile, logout, about, and settings</w:t>
+      </w:r>
+    </w:p>
+    <w:p>
+      <w:pPr>
+        <w:pStyle w:val="ListParagraph"/>
+        <w:numPr>
+          <w:ilvl w:val="0"/>
+          <w:numId w:val="5"/>
+        </w:numPr>
+        <w:rPr>
+          <w:sz w:val="24"/>
+        </w:rPr>
+      </w:pPr>
+      <w:r>
+        <w:rPr>
+          <w:sz w:val="24"/>
+        </w:rPr>
+        <w:t>Search products</w:t>
       </w:r>
       <w:bookmarkStart w:id="0" w:name="_GoBack"/>
       <w:bookmarkEnd w:id="0"/>
-      <w:r>
-        <w:rPr>
-          <w:sz w:val="24"/>
-        </w:rPr>
-        <w:t>entication</w:t>
-      </w:r>
-    </w:p>
-    <w:p>
-      <w:pPr>
-        <w:pStyle w:val="ListParagraph"/>
-        <w:numPr>
-          <w:ilvl w:val="0"/>
-          <w:numId w:val="4"/>
-        </w:numPr>
-        <w:rPr>
-          <w:sz w:val="24"/>
-        </w:rPr>
-      </w:pPr>
-      <w:r>
-        <w:rPr>
-          <w:sz w:val="24"/>
-        </w:rPr>
-        <w:t xml:space="preserve">Save the login credentials and don’t ask for login next time </w:t>
-      </w:r>
-    </w:p>
-    <w:p>
-      <w:pPr>
-        <w:pStyle w:val="ListParagraph"/>
-        <w:numPr>
-          <w:ilvl w:val="0"/>
-          <w:numId w:val="4"/>
-        </w:numPr>
-        <w:rPr>
-          <w:strike/>
-          <w:sz w:val="24"/>
-        </w:rPr>
-      </w:pPr>
-      <w:r>
-        <w:rPr>
-          <w:strike/>
-          <w:sz w:val="24"/>
-        </w:rPr>
-        <w:t xml:space="preserve">Add </w:t>
-      </w:r>
-      <w:proofErr w:type="spellStart"/>
-      <w:r>
-        <w:rPr>
-          <w:strike/>
-          <w:sz w:val="24"/>
-        </w:rPr>
-        <w:t>Tisser</w:t>
-      </w:r>
-      <w:proofErr w:type="spellEnd"/>
-      <w:r>
-        <w:rPr>
-          <w:strike/>
-          <w:sz w:val="24"/>
-        </w:rPr>
-        <w:t xml:space="preserve"> logo</w:t>
-      </w:r>
-    </w:p>
-    <w:p>
-      <w:pPr>
-        <w:pStyle w:val="ListParagraph"/>
-        <w:numPr>
-          <w:ilvl w:val="0"/>
-          <w:numId w:val="4"/>
-        </w:numPr>
-        <w:rPr>
-          <w:strike/>
-          <w:sz w:val="24"/>
-        </w:rPr>
-      </w:pPr>
-      <w:r>
-        <w:rPr>
-          <w:strike/>
-          <w:sz w:val="24"/>
-        </w:rPr>
-        <w:t xml:space="preserve">Make UI </w:t>
-      </w:r>
-      <w:proofErr w:type="spellStart"/>
-      <w:r>
-        <w:rPr>
-          <w:strike/>
-          <w:sz w:val="24"/>
-        </w:rPr>
-        <w:t>color</w:t>
-      </w:r>
-      <w:proofErr w:type="spellEnd"/>
-      <w:r>
-        <w:rPr>
-          <w:strike/>
-          <w:sz w:val="24"/>
-        </w:rPr>
-        <w:t xml:space="preserve"> according to decided theme (maybe brown)</w:t>
-      </w:r>
-    </w:p>
-    <w:p>
-      <w:pPr>
-        <w:pStyle w:val="ListParagraph"/>
+    </w:p>
+    <w:p>
+      <w:pPr>
+        <w:pStyle w:val="ListParagraph"/>
+        <w:numPr>
+          <w:ilvl w:val="0"/>
+          <w:numId w:val="5"/>
+        </w:numPr>
+        <w:rPr>
+          <w:sz w:val="24"/>
+        </w:rPr>
+      </w:pPr>
+      <w:r>
+        <w:rPr>
+          <w:sz w:val="24"/>
+        </w:rPr>
+        <w:t>Show gridview of all his uploaded products</w:t>
+      </w:r>
+    </w:p>
+    <w:p>
+      <w:pPr>
+        <w:pStyle w:val="ListParagraph"/>
+        <w:numPr>
+          <w:ilvl w:val="0"/>
+          <w:numId w:val="5"/>
+        </w:numPr>
+        <w:rPr>
+          <w:sz w:val="24"/>
+        </w:rPr>
+      </w:pPr>
+      <w:r>
+        <w:rPr>
+          <w:sz w:val="24"/>
+        </w:rPr>
+        <w:t>Add FAB to upload a new product</w:t>
+      </w:r>
+    </w:p>
+    <w:p>
+      <w:pPr>
         <w:rPr>
           <w:sz w:val="24"/>
         </w:rPr>
@@ -218,119 +301,139 @@
           <w:b/>
           <w:sz w:val="28"/>
         </w:rPr>
-        <w:t>Product List (Main) Activity</w:t>
-      </w:r>
-    </w:p>
-    <w:p>
-      <w:pPr>
-        <w:pStyle w:val="ListParagraph"/>
-        <w:numPr>
-          <w:ilvl w:val="0"/>
-          <w:numId w:val="5"/>
-        </w:numPr>
-        <w:rPr>
-          <w:sz w:val="24"/>
-        </w:rPr>
-      </w:pPr>
-      <w:r>
-        <w:rPr>
-          <w:sz w:val="24"/>
-        </w:rPr>
-        <w:t xml:space="preserve">Add Toolbar with Artisan’s details – similar to </w:t>
-      </w:r>
-      <w:proofErr w:type="spellStart"/>
-      <w:r>
-        <w:rPr>
-          <w:sz w:val="24"/>
-        </w:rPr>
-        <w:t>whatsapp</w:t>
-      </w:r>
-      <w:proofErr w:type="spellEnd"/>
-    </w:p>
-    <w:p>
-      <w:pPr>
-        <w:pStyle w:val="ListParagraph"/>
-        <w:numPr>
-          <w:ilvl w:val="0"/>
-          <w:numId w:val="5"/>
-        </w:numPr>
-        <w:rPr>
-          <w:sz w:val="24"/>
-        </w:rPr>
-      </w:pPr>
-      <w:r>
-        <w:rPr>
-          <w:sz w:val="24"/>
-        </w:rPr>
-        <w:t>On click Of his photo on toolbar, open profile page</w:t>
-      </w:r>
-    </w:p>
-    <w:p>
-      <w:pPr>
-        <w:pStyle w:val="ListParagraph"/>
-        <w:numPr>
-          <w:ilvl w:val="0"/>
-          <w:numId w:val="5"/>
-        </w:numPr>
-        <w:rPr>
-          <w:sz w:val="24"/>
-        </w:rPr>
-      </w:pPr>
-      <w:r>
-        <w:rPr>
-          <w:sz w:val="24"/>
-        </w:rPr>
-        <w:t>Add menu options – profile, logout, about, and settings</w:t>
-      </w:r>
-    </w:p>
-    <w:p>
-      <w:pPr>
-        <w:pStyle w:val="ListParagraph"/>
-        <w:numPr>
-          <w:ilvl w:val="0"/>
-          <w:numId w:val="5"/>
-        </w:numPr>
-        <w:rPr>
-          <w:sz w:val="24"/>
-        </w:rPr>
-      </w:pPr>
-      <w:r>
-        <w:rPr>
-          <w:sz w:val="24"/>
-        </w:rPr>
-        <w:t xml:space="preserve">Show </w:t>
-      </w:r>
-      <w:proofErr w:type="spellStart"/>
-      <w:r>
-        <w:rPr>
-          <w:sz w:val="24"/>
-        </w:rPr>
-        <w:t>gridview</w:t>
-      </w:r>
-      <w:proofErr w:type="spellEnd"/>
-      <w:r>
-        <w:rPr>
-          <w:sz w:val="24"/>
-        </w:rPr>
-        <w:t xml:space="preserve"> of all his uploaded products</w:t>
-      </w:r>
-    </w:p>
-    <w:p>
-      <w:pPr>
-        <w:pStyle w:val="ListParagraph"/>
-        <w:numPr>
-          <w:ilvl w:val="0"/>
-          <w:numId w:val="5"/>
-        </w:numPr>
-        <w:rPr>
-          <w:sz w:val="24"/>
-        </w:rPr>
-      </w:pPr>
-      <w:r>
-        <w:rPr>
-          <w:sz w:val="24"/>
-        </w:rPr>
-        <w:t>Add FAB to upload a new product</w:t>
+        <w:t>Add Product Activity</w:t>
+      </w:r>
+    </w:p>
+    <w:p>
+      <w:pPr>
+        <w:pStyle w:val="ListParagraph"/>
+        <w:numPr>
+          <w:ilvl w:val="0"/>
+          <w:numId w:val="5"/>
+        </w:numPr>
+        <w:rPr>
+          <w:sz w:val="24"/>
+        </w:rPr>
+      </w:pPr>
+      <w:r>
+        <w:rPr>
+          <w:sz w:val="24"/>
+        </w:rPr>
+        <w:t>Toolbar with back button to go to product list</w:t>
+      </w:r>
+    </w:p>
+    <w:p>
+      <w:pPr>
+        <w:pStyle w:val="ListParagraph"/>
+        <w:numPr>
+          <w:ilvl w:val="0"/>
+          <w:numId w:val="5"/>
+        </w:numPr>
+        <w:rPr>
+          <w:sz w:val="24"/>
+        </w:rPr>
+      </w:pPr>
+      <w:r>
+        <w:rPr>
+          <w:sz w:val="24"/>
+        </w:rPr>
+        <w:t xml:space="preserve">Button to upload images </w:t>
+      </w:r>
+      <w:r>
+        <w:rPr>
+          <w:sz w:val="24"/>
+        </w:rPr>
+        <w:t>(multi select)</w:t>
+      </w:r>
+    </w:p>
+    <w:p>
+      <w:pPr>
+        <w:pStyle w:val="ListParagraph"/>
+        <w:numPr>
+          <w:ilvl w:val="0"/>
+          <w:numId w:val="5"/>
+        </w:numPr>
+        <w:rPr>
+          <w:sz w:val="24"/>
+        </w:rPr>
+      </w:pPr>
+      <w:r>
+        <w:rPr>
+          <w:sz w:val="24"/>
+        </w:rPr>
+        <w:t>Fields required – product name, summary, description, keypoints, price, color, images,  category, subcategory</w:t>
+      </w:r>
+    </w:p>
+    <w:p>
+      <w:pPr>
+        <w:pStyle w:val="ListParagraph"/>
+        <w:numPr>
+          <w:ilvl w:val="0"/>
+          <w:numId w:val="5"/>
+        </w:numPr>
+        <w:rPr>
+          <w:sz w:val="24"/>
+        </w:rPr>
+      </w:pPr>
+      <w:r>
+        <w:rPr>
+          <w:sz w:val="24"/>
+        </w:rPr>
+        <w:t>Able to remove images from the selected images and add more images</w:t>
+      </w:r>
+    </w:p>
+    <w:p>
+      <w:pPr>
+        <w:pStyle w:val="ListParagraph"/>
+        <w:numPr>
+          <w:ilvl w:val="0"/>
+          <w:numId w:val="5"/>
+        </w:numPr>
+        <w:rPr>
+          <w:sz w:val="24"/>
+        </w:rPr>
+      </w:pPr>
+      <w:r>
+        <w:rPr>
+          <w:sz w:val="24"/>
+        </w:rPr>
+        <w:t>Save button</w:t>
+      </w:r>
+    </w:p>
+    <w:p>
+      <w:pPr>
+        <w:pStyle w:val="ListParagraph"/>
+        <w:numPr>
+          <w:ilvl w:val="0"/>
+          <w:numId w:val="5"/>
+        </w:numPr>
+        <w:rPr>
+          <w:sz w:val="24"/>
+        </w:rPr>
+      </w:pPr>
+      <w:r>
+        <w:rPr>
+          <w:sz w:val="24"/>
+        </w:rPr>
+        <w:t>Validation on save button – are images present, product name present, etc</w:t>
+      </w:r>
+    </w:p>
+    <w:p>
+      <w:pPr>
+        <w:pStyle w:val="ListParagraph"/>
+        <w:numPr>
+          <w:ilvl w:val="0"/>
+          <w:numId w:val="5"/>
+        </w:numPr>
+        <w:rPr>
+          <w:sz w:val="24"/>
+        </w:rPr>
+      </w:pPr>
+      <w:r>
+        <w:rPr>
+          <w:sz w:val="24"/>
+        </w:rPr>
+        <w:t>On press back button (X) notify that there is a product pending and all progress will be deleted</w:t>
       </w:r>
     </w:p>
     <w:p>
@@ -352,183 +455,99 @@
           <w:b/>
           <w:sz w:val="28"/>
         </w:rPr>
-        <w:t>Add Product Activity</w:t>
-      </w:r>
-    </w:p>
-    <w:p>
-      <w:pPr>
-        <w:pStyle w:val="ListParagraph"/>
-        <w:numPr>
-          <w:ilvl w:val="0"/>
-          <w:numId w:val="5"/>
-        </w:numPr>
-        <w:rPr>
-          <w:sz w:val="24"/>
-        </w:rPr>
-      </w:pPr>
-      <w:r>
-        <w:rPr>
-          <w:sz w:val="24"/>
-        </w:rPr>
-        <w:t>Toolbar with back button to go to product list</w:t>
-      </w:r>
-    </w:p>
-    <w:p>
-      <w:pPr>
-        <w:pStyle w:val="ListParagraph"/>
-        <w:numPr>
-          <w:ilvl w:val="0"/>
-          <w:numId w:val="5"/>
-        </w:numPr>
-        <w:rPr>
-          <w:sz w:val="24"/>
-        </w:rPr>
-      </w:pPr>
-      <w:r>
-        <w:rPr>
-          <w:sz w:val="24"/>
-        </w:rPr>
-        <w:t xml:space="preserve">Button to upload images </w:t>
-      </w:r>
-      <w:r>
-        <w:rPr>
-          <w:sz w:val="24"/>
-        </w:rPr>
-        <w:t>(multi select)</w:t>
-      </w:r>
-    </w:p>
-    <w:p>
-      <w:pPr>
-        <w:pStyle w:val="ListParagraph"/>
-        <w:numPr>
-          <w:ilvl w:val="0"/>
-          <w:numId w:val="5"/>
-        </w:numPr>
-        <w:rPr>
-          <w:sz w:val="24"/>
-        </w:rPr>
-      </w:pPr>
-      <w:r>
-        <w:rPr>
-          <w:sz w:val="24"/>
-        </w:rPr>
-        <w:t xml:space="preserve">Fields required – product name, summary, description, </w:t>
-      </w:r>
-      <w:proofErr w:type="spellStart"/>
-      <w:r>
-        <w:rPr>
-          <w:sz w:val="24"/>
-        </w:rPr>
-        <w:t>keypoints</w:t>
-      </w:r>
-      <w:proofErr w:type="spellEnd"/>
-      <w:r>
-        <w:rPr>
-          <w:sz w:val="24"/>
-        </w:rPr>
-        <w:t xml:space="preserve">, price, </w:t>
-      </w:r>
-      <w:proofErr w:type="spellStart"/>
-      <w:r>
-        <w:rPr>
-          <w:sz w:val="24"/>
-        </w:rPr>
-        <w:t>color</w:t>
-      </w:r>
-      <w:proofErr w:type="spellEnd"/>
-      <w:r>
-        <w:rPr>
-          <w:sz w:val="24"/>
-        </w:rPr>
-        <w:t>, images,  category, subcategory</w:t>
-      </w:r>
-    </w:p>
-    <w:p>
-      <w:pPr>
-        <w:pStyle w:val="ListParagraph"/>
-        <w:numPr>
-          <w:ilvl w:val="0"/>
-          <w:numId w:val="5"/>
-        </w:numPr>
-        <w:rPr>
-          <w:sz w:val="24"/>
-        </w:rPr>
-      </w:pPr>
-      <w:r>
-        <w:rPr>
-          <w:sz w:val="24"/>
-        </w:rPr>
-        <w:t>Able to remove images from the selected images and add more images</w:t>
-      </w:r>
-    </w:p>
-    <w:p>
-      <w:pPr>
-        <w:pStyle w:val="ListParagraph"/>
-        <w:numPr>
-          <w:ilvl w:val="0"/>
-          <w:numId w:val="5"/>
-        </w:numPr>
-        <w:rPr>
-          <w:sz w:val="24"/>
-        </w:rPr>
-      </w:pPr>
-      <w:r>
-        <w:rPr>
-          <w:sz w:val="24"/>
-        </w:rPr>
-        <w:t>Save button</w:t>
-      </w:r>
-    </w:p>
-    <w:p>
-      <w:pPr>
-        <w:pStyle w:val="ListParagraph"/>
-        <w:numPr>
-          <w:ilvl w:val="0"/>
-          <w:numId w:val="5"/>
-        </w:numPr>
-        <w:rPr>
-          <w:sz w:val="24"/>
-        </w:rPr>
-      </w:pPr>
-      <w:r>
-        <w:rPr>
-          <w:sz w:val="24"/>
-        </w:rPr>
-        <w:t xml:space="preserve">Validation on save button – are images present, product name present, </w:t>
-      </w:r>
-      <w:proofErr w:type="spellStart"/>
-      <w:r>
-        <w:rPr>
-          <w:sz w:val="24"/>
-        </w:rPr>
-        <w:t>etc</w:t>
-      </w:r>
-      <w:proofErr w:type="spellEnd"/>
-    </w:p>
-    <w:p>
-      <w:pPr>
-        <w:pStyle w:val="ListParagraph"/>
-        <w:numPr>
-          <w:ilvl w:val="0"/>
-          <w:numId w:val="5"/>
-        </w:numPr>
-        <w:rPr>
-          <w:sz w:val="24"/>
-        </w:rPr>
-      </w:pPr>
-      <w:r>
-        <w:rPr>
-          <w:sz w:val="24"/>
-        </w:rPr>
-        <w:t>On press back button (X) notify that there is a product pending and all progress will be deleted</w:t>
-      </w:r>
-    </w:p>
-    <w:p>
-      <w:pPr>
-        <w:rPr>
-          <w:sz w:val="24"/>
-        </w:rPr>
-      </w:pPr>
+        <w:t>Preview Activity</w:t>
+      </w:r>
+    </w:p>
+    <w:p>
+      <w:pPr>
+        <w:pStyle w:val="ListParagraph"/>
+        <w:numPr>
+          <w:ilvl w:val="0"/>
+          <w:numId w:val="5"/>
+        </w:numPr>
+        <w:rPr>
+          <w:sz w:val="24"/>
+        </w:rPr>
+      </w:pPr>
+      <w:r>
+        <w:rPr>
+          <w:sz w:val="24"/>
+        </w:rPr>
+        <w:t>Page that actually shows how the product will look on the store</w:t>
+      </w:r>
+    </w:p>
+    <w:p>
+      <w:pPr>
+        <w:pStyle w:val="ListParagraph"/>
+        <w:numPr>
+          <w:ilvl w:val="0"/>
+          <w:numId w:val="5"/>
+        </w:numPr>
+        <w:rPr>
+          <w:sz w:val="24"/>
+        </w:rPr>
+      </w:pPr>
+      <w:r>
+        <w:rPr>
+          <w:sz w:val="24"/>
+        </w:rPr>
+        <w:t>All fields as is</w:t>
+      </w:r>
+    </w:p>
+    <w:p>
+      <w:pPr>
+        <w:pStyle w:val="ListParagraph"/>
+        <w:numPr>
+          <w:ilvl w:val="0"/>
+          <w:numId w:val="5"/>
+        </w:numPr>
+        <w:rPr>
+          <w:sz w:val="24"/>
+        </w:rPr>
+      </w:pPr>
+      <w:r>
+        <w:rPr>
+          <w:sz w:val="24"/>
+        </w:rPr>
+        <w:t>Save button and edit button</w:t>
+      </w:r>
+    </w:p>
+    <w:p>
+      <w:pPr>
+        <w:pStyle w:val="ListParagraph"/>
+        <w:numPr>
+          <w:ilvl w:val="0"/>
+          <w:numId w:val="5"/>
+        </w:numPr>
+        <w:rPr>
+          <w:sz w:val="24"/>
+        </w:rPr>
+      </w:pPr>
+      <w:r>
+        <w:rPr>
+          <w:sz w:val="24"/>
+        </w:rPr>
+        <w:t>On edit -&gt; Go back to Add Product Activity</w:t>
+      </w:r>
+    </w:p>
+    <w:p>
+      <w:pPr>
+        <w:pStyle w:val="ListParagraph"/>
+        <w:numPr>
+          <w:ilvl w:val="0"/>
+          <w:numId w:val="5"/>
+        </w:numPr>
+        <w:rPr>
+          <w:sz w:val="24"/>
+        </w:rPr>
+      </w:pPr>
+      <w:r>
+        <w:rPr>
+          <w:sz w:val="24"/>
+        </w:rPr>
+        <w:lastRenderedPageBreak/>
+        <w:t>On save -&gt; show spinner for uploading. If no internet, tell him there is no internet, if internet then after upload go to confirmation</w:t>
+      </w:r>
     </w:p>
     <w:p>
       <w:pPr>
@@ -542,98 +561,111 @@
           <w:b/>
           <w:sz w:val="28"/>
         </w:rPr>
-        <w:t>Preview Activity</w:t>
-      </w:r>
-    </w:p>
-    <w:p>
-      <w:pPr>
-        <w:pStyle w:val="ListParagraph"/>
-        <w:numPr>
-          <w:ilvl w:val="0"/>
-          <w:numId w:val="5"/>
-        </w:numPr>
-        <w:rPr>
-          <w:sz w:val="24"/>
-        </w:rPr>
-      </w:pPr>
-      <w:r>
-        <w:rPr>
-          <w:sz w:val="24"/>
-        </w:rPr>
-        <w:t>Page that actually shows how the product will look on the store</w:t>
-      </w:r>
-    </w:p>
-    <w:p>
-      <w:pPr>
-        <w:pStyle w:val="ListParagraph"/>
-        <w:numPr>
-          <w:ilvl w:val="0"/>
-          <w:numId w:val="5"/>
-        </w:numPr>
-        <w:rPr>
-          <w:sz w:val="24"/>
-        </w:rPr>
-      </w:pPr>
-      <w:r>
-        <w:rPr>
-          <w:sz w:val="24"/>
-        </w:rPr>
-        <w:t>All fields as is</w:t>
-      </w:r>
-    </w:p>
-    <w:p>
-      <w:pPr>
-        <w:pStyle w:val="ListParagraph"/>
-        <w:numPr>
-          <w:ilvl w:val="0"/>
-          <w:numId w:val="5"/>
-        </w:numPr>
-        <w:rPr>
-          <w:sz w:val="24"/>
-        </w:rPr>
-      </w:pPr>
-      <w:r>
-        <w:rPr>
-          <w:sz w:val="24"/>
-        </w:rPr>
-        <w:t>Save button and edit button</w:t>
-      </w:r>
-    </w:p>
-    <w:p>
-      <w:pPr>
-        <w:pStyle w:val="ListParagraph"/>
-        <w:numPr>
-          <w:ilvl w:val="0"/>
-          <w:numId w:val="5"/>
-        </w:numPr>
-        <w:rPr>
-          <w:sz w:val="24"/>
-        </w:rPr>
-      </w:pPr>
-      <w:r>
-        <w:rPr>
-          <w:sz w:val="24"/>
-        </w:rPr>
-        <w:t>On edit -&gt; Go back to Add Product Activity</w:t>
-      </w:r>
-    </w:p>
-    <w:p>
-      <w:pPr>
-        <w:pStyle w:val="ListParagraph"/>
-        <w:numPr>
-          <w:ilvl w:val="0"/>
-          <w:numId w:val="5"/>
-        </w:numPr>
-        <w:rPr>
-          <w:sz w:val="24"/>
-        </w:rPr>
-      </w:pPr>
-      <w:r>
-        <w:rPr>
-          <w:sz w:val="24"/>
-        </w:rPr>
-        <w:t>On save -&gt; show spinner for uploading. If no internet, tell him there is no internet, if internet then after upload go to confirmation</w:t>
-      </w:r>
+        <w:t>Confirmation Activity</w:t>
+      </w:r>
+    </w:p>
+    <w:p>
+      <w:pPr>
+        <w:pStyle w:val="ListParagraph"/>
+        <w:numPr>
+          <w:ilvl w:val="0"/>
+          <w:numId w:val="5"/>
+        </w:numPr>
+        <w:rPr>
+          <w:sz w:val="24"/>
+        </w:rPr>
+      </w:pPr>
+      <w:r>
+        <w:rPr>
+          <w:sz w:val="24"/>
+        </w:rPr>
+        <w:t>Say XYZ product successfully uploaded</w:t>
+      </w:r>
+    </w:p>
+    <w:p>
+      <w:pPr>
+        <w:pStyle w:val="ListParagraph"/>
+        <w:numPr>
+          <w:ilvl w:val="0"/>
+          <w:numId w:val="5"/>
+        </w:numPr>
+        <w:rPr>
+          <w:sz w:val="24"/>
+        </w:rPr>
+      </w:pPr>
+      <w:r>
+        <w:rPr>
+          <w:sz w:val="24"/>
+        </w:rPr>
+        <w:t xml:space="preserve">Show </w:t>
+      </w:r>
+      <w:r>
+        <w:rPr>
+          <w:sz w:val="24"/>
+        </w:rPr>
+        <w:t xml:space="preserve">3 buttons </w:t>
+      </w:r>
+    </w:p>
+    <w:p>
+      <w:pPr>
+        <w:pStyle w:val="ListParagraph"/>
+        <w:numPr>
+          <w:ilvl w:val="1"/>
+          <w:numId w:val="5"/>
+        </w:numPr>
+        <w:rPr>
+          <w:sz w:val="24"/>
+        </w:rPr>
+      </w:pPr>
+      <w:r>
+        <w:rPr>
+          <w:sz w:val="24"/>
+        </w:rPr>
+        <w:t>Add new product (Go to new product activity)</w:t>
+      </w:r>
+    </w:p>
+    <w:p>
+      <w:pPr>
+        <w:pStyle w:val="ListParagraph"/>
+        <w:numPr>
+          <w:ilvl w:val="1"/>
+          <w:numId w:val="5"/>
+        </w:numPr>
+        <w:rPr>
+          <w:sz w:val="24"/>
+        </w:rPr>
+      </w:pPr>
+      <w:r>
+        <w:rPr>
+          <w:sz w:val="24"/>
+        </w:rPr>
+        <w:t>Go to my products (Go to main activity)</w:t>
+      </w:r>
+    </w:p>
+    <w:p>
+      <w:pPr>
+        <w:pStyle w:val="ListParagraph"/>
+        <w:numPr>
+          <w:ilvl w:val="1"/>
+          <w:numId w:val="5"/>
+        </w:numPr>
+        <w:rPr>
+          <w:sz w:val="24"/>
+        </w:rPr>
+      </w:pPr>
+      <w:r>
+        <w:rPr>
+          <w:sz w:val="24"/>
+        </w:rPr>
+        <w:t>View product XYZ (Open preview activity)</w:t>
+      </w:r>
+    </w:p>
+    <w:p>
+      <w:pPr>
+        <w:rPr>
+          <w:sz w:val="24"/>
+        </w:rPr>
+      </w:pPr>
     </w:p>
     <w:p>
       <w:pPr>
@@ -647,108 +679,90 @@
           <w:b/>
           <w:sz w:val="28"/>
         </w:rPr>
-        <w:lastRenderedPageBreak/>
-        <w:t>Confirmation Activity</w:t>
-      </w:r>
-    </w:p>
-    <w:p>
-      <w:pPr>
-        <w:pStyle w:val="ListParagraph"/>
-        <w:numPr>
-          <w:ilvl w:val="0"/>
-          <w:numId w:val="5"/>
-        </w:numPr>
-        <w:rPr>
-          <w:sz w:val="24"/>
-        </w:rPr>
-      </w:pPr>
-      <w:r>
-        <w:rPr>
-          <w:sz w:val="24"/>
-        </w:rPr>
-        <w:t>Say XYZ product successfully uploaded</w:t>
-      </w:r>
-    </w:p>
-    <w:p>
-      <w:pPr>
-        <w:pStyle w:val="ListParagraph"/>
-        <w:numPr>
-          <w:ilvl w:val="0"/>
-          <w:numId w:val="5"/>
-        </w:numPr>
-        <w:rPr>
-          <w:sz w:val="24"/>
-        </w:rPr>
-      </w:pPr>
-      <w:r>
-        <w:rPr>
-          <w:sz w:val="24"/>
-        </w:rPr>
-        <w:t xml:space="preserve">Show </w:t>
-      </w:r>
-      <w:r>
-        <w:rPr>
-          <w:sz w:val="24"/>
-        </w:rPr>
-        <w:t xml:space="preserve">3 buttons </w:t>
-      </w:r>
-    </w:p>
-    <w:p>
-      <w:pPr>
-        <w:pStyle w:val="ListParagraph"/>
-        <w:numPr>
-          <w:ilvl w:val="1"/>
-          <w:numId w:val="5"/>
-        </w:numPr>
-        <w:rPr>
-          <w:sz w:val="24"/>
-        </w:rPr>
-      </w:pPr>
-      <w:r>
-        <w:rPr>
-          <w:sz w:val="24"/>
-        </w:rPr>
-        <w:t>Add new product (Go to new product activity)</w:t>
-      </w:r>
-    </w:p>
-    <w:p>
-      <w:pPr>
-        <w:pStyle w:val="ListParagraph"/>
-        <w:numPr>
-          <w:ilvl w:val="1"/>
-          <w:numId w:val="5"/>
-        </w:numPr>
-        <w:rPr>
-          <w:sz w:val="24"/>
-        </w:rPr>
-      </w:pPr>
-      <w:r>
-        <w:rPr>
-          <w:sz w:val="24"/>
-        </w:rPr>
-        <w:t>Go to my products (Go to main activity)</w:t>
-      </w:r>
-    </w:p>
-    <w:p>
-      <w:pPr>
-        <w:pStyle w:val="ListParagraph"/>
-        <w:numPr>
-          <w:ilvl w:val="1"/>
-          <w:numId w:val="5"/>
-        </w:numPr>
-        <w:rPr>
-          <w:sz w:val="24"/>
-        </w:rPr>
-      </w:pPr>
-      <w:r>
-        <w:rPr>
-          <w:sz w:val="24"/>
-        </w:rPr>
-        <w:t>View product XYZ (Open preview activity)</w:t>
-      </w:r>
-    </w:p>
-    <w:p>
-      <w:pPr>
+        <w:t>User Profile Activity</w:t>
+      </w:r>
+    </w:p>
+    <w:p>
+      <w:pPr>
+        <w:pStyle w:val="ListParagraph"/>
+        <w:numPr>
+          <w:ilvl w:val="0"/>
+          <w:numId w:val="5"/>
+        </w:numPr>
+        <w:rPr>
+          <w:sz w:val="24"/>
+        </w:rPr>
+      </w:pPr>
+      <w:r>
+        <w:rPr>
+          <w:sz w:val="24"/>
+        </w:rPr>
+        <w:t>Show the artisan’s profile</w:t>
+      </w:r>
+    </w:p>
+    <w:p>
+      <w:pPr>
+        <w:pStyle w:val="ListParagraph"/>
+        <w:numPr>
+          <w:ilvl w:val="0"/>
+          <w:numId w:val="5"/>
+        </w:numPr>
+        <w:rPr>
+          <w:sz w:val="24"/>
+        </w:rPr>
+      </w:pPr>
+      <w:r>
+        <w:rPr>
+          <w:sz w:val="24"/>
+        </w:rPr>
+        <w:t xml:space="preserve">Fields – Profile picture, </w:t>
+      </w:r>
+      <w:r>
+        <w:rPr>
+          <w:sz w:val="24"/>
+        </w:rPr>
+        <w:t>name, mobile number, address</w:t>
+      </w:r>
+    </w:p>
+    <w:p>
+      <w:pPr>
+        <w:pStyle w:val="ListParagraph"/>
+        <w:numPr>
+          <w:ilvl w:val="0"/>
+          <w:numId w:val="5"/>
+        </w:numPr>
+        <w:rPr>
+          <w:sz w:val="24"/>
+        </w:rPr>
+      </w:pPr>
+      <w:r>
+        <w:rPr>
+          <w:sz w:val="24"/>
+        </w:rPr>
+        <w:t xml:space="preserve">Allow for any to be edited </w:t>
+      </w:r>
+    </w:p>
+    <w:p>
+      <w:pPr>
+        <w:pStyle w:val="ListParagraph"/>
+        <w:numPr>
+          <w:ilvl w:val="0"/>
+          <w:numId w:val="5"/>
+        </w:numPr>
+        <w:rPr>
+          <w:sz w:val="24"/>
+        </w:rPr>
+      </w:pPr>
+      <w:r>
+        <w:rPr>
+          <w:sz w:val="24"/>
+        </w:rPr>
+        <w:t>On click profile picture, allow to upload new pic (a la Whatsapp)</w:t>
+      </w:r>
+    </w:p>
+    <w:p>
+      <w:pPr>
+        <w:pStyle w:val="ListParagraph"/>
         <w:rPr>
           <w:sz w:val="24"/>
         </w:rPr>
@@ -766,121 +780,6 @@
           <w:b/>
           <w:sz w:val="28"/>
         </w:rPr>
-        <w:t>User Profile Activity</w:t>
-      </w:r>
-    </w:p>
-    <w:p>
-      <w:pPr>
-        <w:pStyle w:val="ListParagraph"/>
-        <w:numPr>
-          <w:ilvl w:val="0"/>
-          <w:numId w:val="5"/>
-        </w:numPr>
-        <w:rPr>
-          <w:sz w:val="24"/>
-        </w:rPr>
-      </w:pPr>
-      <w:r>
-        <w:rPr>
-          <w:sz w:val="24"/>
-        </w:rPr>
-        <w:t>Show the artisan’s profile</w:t>
-      </w:r>
-    </w:p>
-    <w:p>
-      <w:pPr>
-        <w:pStyle w:val="ListParagraph"/>
-        <w:numPr>
-          <w:ilvl w:val="0"/>
-          <w:numId w:val="5"/>
-        </w:numPr>
-        <w:rPr>
-          <w:sz w:val="24"/>
-        </w:rPr>
-      </w:pPr>
-      <w:r>
-        <w:rPr>
-          <w:sz w:val="24"/>
-        </w:rPr>
-        <w:t xml:space="preserve">Fields – Profile picture, </w:t>
-      </w:r>
-      <w:r>
-        <w:rPr>
-          <w:sz w:val="24"/>
-        </w:rPr>
-        <w:t>name, mobile number, address</w:t>
-      </w:r>
-    </w:p>
-    <w:p>
-      <w:pPr>
-        <w:pStyle w:val="ListParagraph"/>
-        <w:numPr>
-          <w:ilvl w:val="0"/>
-          <w:numId w:val="5"/>
-        </w:numPr>
-        <w:rPr>
-          <w:sz w:val="24"/>
-        </w:rPr>
-      </w:pPr>
-      <w:r>
-        <w:rPr>
-          <w:sz w:val="24"/>
-        </w:rPr>
-        <w:t xml:space="preserve">Allow for any to be edited </w:t>
-      </w:r>
-    </w:p>
-    <w:p>
-      <w:pPr>
-        <w:pStyle w:val="ListParagraph"/>
-        <w:numPr>
-          <w:ilvl w:val="0"/>
-          <w:numId w:val="5"/>
-        </w:numPr>
-        <w:rPr>
-          <w:sz w:val="24"/>
-        </w:rPr>
-      </w:pPr>
-      <w:r>
-        <w:rPr>
-          <w:sz w:val="24"/>
-        </w:rPr>
-        <w:t xml:space="preserve">On click profile picture, allow to upload new pic (a la </w:t>
-      </w:r>
-      <w:proofErr w:type="spellStart"/>
-      <w:r>
-        <w:rPr>
-          <w:sz w:val="24"/>
-        </w:rPr>
-        <w:t>Whatsapp</w:t>
-      </w:r>
-      <w:proofErr w:type="spellEnd"/>
-      <w:r>
-        <w:rPr>
-          <w:sz w:val="24"/>
-        </w:rPr>
-        <w:t>)</w:t>
-      </w:r>
-    </w:p>
-    <w:p>
-      <w:pPr>
-        <w:pStyle w:val="ListParagraph"/>
-        <w:rPr>
-          <w:sz w:val="24"/>
-        </w:rPr>
-      </w:pPr>
-    </w:p>
-    <w:p>
-      <w:pPr>
-        <w:rPr>
-          <w:b/>
-          <w:sz w:val="28"/>
-        </w:rPr>
-      </w:pPr>
-      <w:r>
-        <w:rPr>
-          <w:b/>
-          <w:sz w:val="28"/>
-        </w:rPr>
         <w:t>About Activity</w:t>
       </w:r>
     </w:p>
@@ -899,21 +798,7 @@
         <w:rPr>
           <w:sz w:val="24"/>
         </w:rPr>
-        <w:t xml:space="preserve">Same as </w:t>
-      </w:r>
-      <w:proofErr w:type="spellStart"/>
-      <w:r>
-        <w:rPr>
-          <w:sz w:val="24"/>
-        </w:rPr>
-        <w:t>Tisser</w:t>
-      </w:r>
-      <w:proofErr w:type="spellEnd"/>
-      <w:r>
-        <w:rPr>
-          <w:sz w:val="24"/>
-        </w:rPr>
-        <w:t xml:space="preserve"> India</w:t>
+        <w:t>Same as Tisser India</w:t>
       </w:r>
     </w:p>
     <w:p>

</xml_diff>

<commit_message>
- Photo and Login Validation
</commit_message>
<xml_diff>
--- a/app/To Do List.docx
+++ b/app/To Do List.docx
@@ -10,12 +10,21 @@
           <w:sz w:val="32"/>
         </w:rPr>
       </w:pPr>
+      <w:proofErr w:type="spellStart"/>
       <w:r>
         <w:rPr>
           <w:b/>
           <w:sz w:val="32"/>
         </w:rPr>
-        <w:t>Tisser Artisan App v1.0</w:t>
+        <w:t>Tisser</w:t>
+      </w:r>
+      <w:proofErr w:type="spellEnd"/>
+      <w:r>
+        <w:rPr>
+          <w:b/>
+          <w:sz w:val="32"/>
+        </w:rPr>
+        <w:t xml:space="preserve"> Artisan App v1.0</w:t>
       </w:r>
     </w:p>
     <w:p>
@@ -81,11 +90,13 @@
           <w:numId w:val="4"/>
         </w:numPr>
         <w:rPr>
-          <w:sz w:val="24"/>
-        </w:rPr>
-      </w:pPr>
-      <w:r>
-        <w:rPr>
+          <w:strike/>
+          <w:sz w:val="24"/>
+        </w:rPr>
+      </w:pPr>
+      <w:r>
+        <w:rPr>
+          <w:strike/>
           <w:sz w:val="24"/>
         </w:rPr>
         <w:t>Validate the username and password field before sending for authentication</w:t>
@@ -126,7 +137,23 @@
           <w:strike/>
           <w:sz w:val="24"/>
         </w:rPr>
-        <w:t>Add Tisser logo</w:t>
+        <w:t xml:space="preserve">Add </w:t>
+      </w:r>
+      <w:proofErr w:type="spellStart"/>
+      <w:r>
+        <w:rPr>
+          <w:strike/>
+          <w:sz w:val="24"/>
+        </w:rPr>
+        <w:t>Tisser</w:t>
+      </w:r>
+      <w:proofErr w:type="spellEnd"/>
+      <w:r>
+        <w:rPr>
+          <w:strike/>
+          <w:sz w:val="24"/>
+        </w:rPr>
+        <w:t xml:space="preserve"> logo</w:t>
       </w:r>
     </w:p>
     <w:p>
@@ -146,7 +173,23 @@
           <w:strike/>
           <w:sz w:val="24"/>
         </w:rPr>
-        <w:t>Make UI color according to decided theme (maybe brown)</w:t>
+        <w:t xml:space="preserve">Make UI </w:t>
+      </w:r>
+      <w:proofErr w:type="spellStart"/>
+      <w:r>
+        <w:rPr>
+          <w:strike/>
+          <w:sz w:val="24"/>
+        </w:rPr>
+        <w:t>color</w:t>
+      </w:r>
+      <w:proofErr w:type="spellEnd"/>
+      <w:r>
+        <w:rPr>
+          <w:strike/>
+          <w:sz w:val="24"/>
+        </w:rPr>
+        <w:t xml:space="preserve"> according to decided theme (maybe brown)</w:t>
       </w:r>
     </w:p>
     <w:p>
@@ -180,15 +223,26 @@
           <w:numId w:val="5"/>
         </w:numPr>
         <w:rPr>
-          <w:sz w:val="24"/>
-        </w:rPr>
-      </w:pPr>
-      <w:r>
-        <w:rPr>
-          <w:sz w:val="24"/>
-        </w:rPr>
-        <w:t>Add Toolbar with Artisan’s details – similar to whatsapp</w:t>
-      </w:r>
+          <w:strike/>
+          <w:sz w:val="24"/>
+        </w:rPr>
+      </w:pPr>
+      <w:r>
+        <w:rPr>
+          <w:strike/>
+          <w:sz w:val="24"/>
+        </w:rPr>
+        <w:t xml:space="preserve">Add Toolbar with Artisan’s details – similar to </w:t>
+      </w:r>
+      <w:proofErr w:type="spellStart"/>
+      <w:r>
+        <w:rPr>
+          <w:strike/>
+          <w:sz w:val="24"/>
+        </w:rPr>
+        <w:t>whatsapp</w:t>
+      </w:r>
+      <w:proofErr w:type="spellEnd"/>
     </w:p>
     <w:p>
       <w:pPr>
@@ -216,11 +270,13 @@
           <w:numId w:val="5"/>
         </w:numPr>
         <w:rPr>
-          <w:sz w:val="24"/>
-        </w:rPr>
-      </w:pPr>
-      <w:r>
-        <w:rPr>
+          <w:strike/>
+          <w:sz w:val="24"/>
+        </w:rPr>
+      </w:pPr>
+      <w:r>
+        <w:rPr>
+          <w:strike/>
           <w:sz w:val="24"/>
         </w:rPr>
         <w:t>Add menu options – profile, logout, about, and settings</w:t>
@@ -243,47 +299,611 @@
         </w:rPr>
         <w:t>Search products</w:t>
       </w:r>
+    </w:p>
+    <w:p>
+      <w:pPr>
+        <w:pStyle w:val="ListParagraph"/>
+        <w:numPr>
+          <w:ilvl w:val="0"/>
+          <w:numId w:val="5"/>
+        </w:numPr>
+        <w:rPr>
+          <w:sz w:val="24"/>
+        </w:rPr>
+      </w:pPr>
+      <w:r>
+        <w:rPr>
+          <w:sz w:val="24"/>
+        </w:rPr>
+        <w:t xml:space="preserve">Show </w:t>
+      </w:r>
+      <w:proofErr w:type="spellStart"/>
+      <w:r>
+        <w:rPr>
+          <w:sz w:val="24"/>
+        </w:rPr>
+        <w:t>gridview</w:t>
+      </w:r>
+      <w:proofErr w:type="spellEnd"/>
+      <w:r>
+        <w:rPr>
+          <w:sz w:val="24"/>
+        </w:rPr>
+        <w:t xml:space="preserve"> of all his uploaded products</w:t>
+      </w:r>
+    </w:p>
+    <w:p>
+      <w:pPr>
+        <w:pStyle w:val="ListParagraph"/>
+        <w:numPr>
+          <w:ilvl w:val="0"/>
+          <w:numId w:val="5"/>
+        </w:numPr>
+        <w:rPr>
+          <w:strike/>
+          <w:sz w:val="24"/>
+        </w:rPr>
+      </w:pPr>
+      <w:r>
+        <w:rPr>
+          <w:strike/>
+          <w:sz w:val="24"/>
+        </w:rPr>
+        <w:t>Add FAB to upload a new product</w:t>
+      </w:r>
+    </w:p>
+    <w:p>
+      <w:pPr>
+        <w:rPr>
+          <w:sz w:val="24"/>
+        </w:rPr>
+      </w:pPr>
+    </w:p>
+    <w:p>
+      <w:pPr>
+        <w:rPr>
+          <w:b/>
+          <w:sz w:val="28"/>
+        </w:rPr>
+      </w:pPr>
+      <w:r>
+        <w:rPr>
+          <w:b/>
+          <w:sz w:val="28"/>
+        </w:rPr>
+        <w:t>Add Product Activity</w:t>
+      </w:r>
+    </w:p>
+    <w:p>
+      <w:pPr>
+        <w:pStyle w:val="ListParagraph"/>
+        <w:numPr>
+          <w:ilvl w:val="0"/>
+          <w:numId w:val="5"/>
+        </w:numPr>
+        <w:rPr>
+          <w:strike/>
+          <w:sz w:val="24"/>
+        </w:rPr>
+      </w:pPr>
+      <w:r>
+        <w:rPr>
+          <w:strike/>
+          <w:sz w:val="24"/>
+        </w:rPr>
+        <w:t>Toolbar with back button to go to product list</w:t>
+      </w:r>
+    </w:p>
+    <w:p>
+      <w:pPr>
+        <w:pStyle w:val="ListParagraph"/>
+        <w:numPr>
+          <w:ilvl w:val="0"/>
+          <w:numId w:val="5"/>
+        </w:numPr>
+        <w:rPr>
+          <w:strike/>
+          <w:sz w:val="24"/>
+        </w:rPr>
+      </w:pPr>
+      <w:r>
+        <w:rPr>
+          <w:strike/>
+          <w:sz w:val="24"/>
+        </w:rPr>
+        <w:t xml:space="preserve">Button to upload images </w:t>
+      </w:r>
+      <w:r>
+        <w:rPr>
+          <w:strike/>
+          <w:sz w:val="24"/>
+        </w:rPr>
+        <w:t>(multi select)</w:t>
+      </w:r>
+    </w:p>
+    <w:p>
+      <w:pPr>
+        <w:pStyle w:val="ListParagraph"/>
+        <w:numPr>
+          <w:ilvl w:val="0"/>
+          <w:numId w:val="5"/>
+        </w:numPr>
+        <w:rPr>
+          <w:sz w:val="24"/>
+        </w:rPr>
+      </w:pPr>
+      <w:r>
+        <w:rPr>
+          <w:sz w:val="24"/>
+        </w:rPr>
+        <w:t xml:space="preserve">Fields required – product name, summary, description, </w:t>
+      </w:r>
+      <w:proofErr w:type="spellStart"/>
+      <w:r>
+        <w:rPr>
+          <w:sz w:val="24"/>
+        </w:rPr>
+        <w:t>keypoints</w:t>
+      </w:r>
+      <w:proofErr w:type="spellEnd"/>
+      <w:r>
+        <w:rPr>
+          <w:sz w:val="24"/>
+        </w:rPr>
+        <w:t xml:space="preserve">, price, </w:t>
+      </w:r>
+      <w:proofErr w:type="spellStart"/>
+      <w:r>
+        <w:rPr>
+          <w:sz w:val="24"/>
+        </w:rPr>
+        <w:t>color</w:t>
+      </w:r>
+      <w:proofErr w:type="spellEnd"/>
+      <w:r>
+        <w:rPr>
+          <w:sz w:val="24"/>
+        </w:rPr>
+        <w:t>, images,  category, subcategory</w:t>
+      </w:r>
+    </w:p>
+    <w:p>
+      <w:pPr>
+        <w:pStyle w:val="ListParagraph"/>
+        <w:numPr>
+          <w:ilvl w:val="0"/>
+          <w:numId w:val="5"/>
+        </w:numPr>
+        <w:rPr>
+          <w:sz w:val="24"/>
+        </w:rPr>
+      </w:pPr>
+      <w:r>
+        <w:rPr>
+          <w:sz w:val="24"/>
+        </w:rPr>
+        <w:t>Able to remove images from the selected images and add more images</w:t>
+      </w:r>
+    </w:p>
+    <w:p>
+      <w:pPr>
+        <w:pStyle w:val="ListParagraph"/>
+        <w:numPr>
+          <w:ilvl w:val="0"/>
+          <w:numId w:val="5"/>
+        </w:numPr>
+        <w:rPr>
+          <w:strike/>
+          <w:sz w:val="24"/>
+        </w:rPr>
+      </w:pPr>
+      <w:r>
+        <w:rPr>
+          <w:strike/>
+          <w:sz w:val="24"/>
+        </w:rPr>
+        <w:t>Save button</w:t>
+      </w:r>
+    </w:p>
+    <w:p>
+      <w:pPr>
+        <w:pStyle w:val="ListParagraph"/>
+        <w:numPr>
+          <w:ilvl w:val="0"/>
+          <w:numId w:val="5"/>
+        </w:numPr>
+        <w:rPr>
+          <w:strike/>
+          <w:sz w:val="24"/>
+        </w:rPr>
+      </w:pPr>
+      <w:r>
+        <w:rPr>
+          <w:strike/>
+          <w:sz w:val="24"/>
+        </w:rPr>
+        <w:t xml:space="preserve">Validation on save button – are images present, product name present, </w:t>
+      </w:r>
+      <w:proofErr w:type="spellStart"/>
+      <w:r>
+        <w:rPr>
+          <w:strike/>
+          <w:sz w:val="24"/>
+        </w:rPr>
+        <w:t>etc</w:t>
+      </w:r>
+      <w:proofErr w:type="spellEnd"/>
+    </w:p>
+    <w:p>
+      <w:pPr>
+        <w:pStyle w:val="ListParagraph"/>
+        <w:numPr>
+          <w:ilvl w:val="0"/>
+          <w:numId w:val="5"/>
+        </w:numPr>
+        <w:rPr>
+          <w:strike/>
+          <w:sz w:val="24"/>
+        </w:rPr>
+      </w:pPr>
+      <w:r>
+        <w:rPr>
+          <w:strike/>
+          <w:sz w:val="24"/>
+        </w:rPr>
+        <w:t>On press back button (X) notify that there is a product pending and all progress will be deleted</w:t>
+      </w:r>
+    </w:p>
+    <w:p>
+      <w:pPr>
+        <w:rPr>
+          <w:sz w:val="24"/>
+        </w:rPr>
+      </w:pPr>
+    </w:p>
+    <w:p>
+      <w:pPr>
+        <w:rPr>
+          <w:b/>
+          <w:sz w:val="28"/>
+        </w:rPr>
+      </w:pPr>
+      <w:r>
+        <w:rPr>
+          <w:b/>
+          <w:sz w:val="28"/>
+        </w:rPr>
+        <w:t>Preview Activity</w:t>
+      </w:r>
+    </w:p>
+    <w:p>
+      <w:pPr>
+        <w:pStyle w:val="ListParagraph"/>
+        <w:numPr>
+          <w:ilvl w:val="0"/>
+          <w:numId w:val="5"/>
+        </w:numPr>
+        <w:rPr>
+          <w:sz w:val="24"/>
+        </w:rPr>
+      </w:pPr>
+      <w:r>
+        <w:rPr>
+          <w:sz w:val="24"/>
+        </w:rPr>
+        <w:t>Page that actually shows how the product will look on the store</w:t>
+      </w:r>
+    </w:p>
+    <w:p>
+      <w:pPr>
+        <w:pStyle w:val="ListParagraph"/>
+        <w:numPr>
+          <w:ilvl w:val="0"/>
+          <w:numId w:val="5"/>
+        </w:numPr>
+        <w:rPr>
+          <w:sz w:val="24"/>
+        </w:rPr>
+      </w:pPr>
+      <w:r>
+        <w:rPr>
+          <w:sz w:val="24"/>
+        </w:rPr>
+        <w:t>All fields as is</w:t>
+      </w:r>
+    </w:p>
+    <w:p>
+      <w:pPr>
+        <w:pStyle w:val="ListParagraph"/>
+        <w:numPr>
+          <w:ilvl w:val="0"/>
+          <w:numId w:val="5"/>
+        </w:numPr>
+        <w:rPr>
+          <w:sz w:val="24"/>
+        </w:rPr>
+      </w:pPr>
+      <w:r>
+        <w:rPr>
+          <w:sz w:val="24"/>
+        </w:rPr>
+        <w:t>Save button and edit button</w:t>
+      </w:r>
+    </w:p>
+    <w:p>
+      <w:pPr>
+        <w:pStyle w:val="ListParagraph"/>
+        <w:numPr>
+          <w:ilvl w:val="0"/>
+          <w:numId w:val="5"/>
+        </w:numPr>
+        <w:rPr>
+          <w:sz w:val="24"/>
+        </w:rPr>
+      </w:pPr>
+      <w:r>
+        <w:rPr>
+          <w:sz w:val="24"/>
+        </w:rPr>
+        <w:t>On edit -&gt; Go back to Add Product Activity</w:t>
+      </w:r>
+    </w:p>
+    <w:p>
+      <w:pPr>
+        <w:pStyle w:val="ListParagraph"/>
+        <w:numPr>
+          <w:ilvl w:val="0"/>
+          <w:numId w:val="5"/>
+        </w:numPr>
+        <w:rPr>
+          <w:sz w:val="24"/>
+        </w:rPr>
+      </w:pPr>
+      <w:r>
+        <w:rPr>
+          <w:sz w:val="24"/>
+        </w:rPr>
+        <w:lastRenderedPageBreak/>
+        <w:t>On save -&gt; show spinner for uploading. If no internet, tell him there is no internet, if internet then after upload go to confirmation</w:t>
+      </w:r>
+    </w:p>
+    <w:p>
+      <w:pPr>
+        <w:rPr>
+          <w:b/>
+          <w:sz w:val="28"/>
+        </w:rPr>
+      </w:pPr>
+      <w:r>
+        <w:rPr>
+          <w:b/>
+          <w:sz w:val="28"/>
+        </w:rPr>
+        <w:t>Confirmation Activity</w:t>
+      </w:r>
+    </w:p>
+    <w:p>
+      <w:pPr>
+        <w:pStyle w:val="ListParagraph"/>
+        <w:numPr>
+          <w:ilvl w:val="0"/>
+          <w:numId w:val="5"/>
+        </w:numPr>
+        <w:rPr>
+          <w:sz w:val="24"/>
+        </w:rPr>
+      </w:pPr>
+      <w:r>
+        <w:rPr>
+          <w:sz w:val="24"/>
+        </w:rPr>
+        <w:t>Say XYZ product successfully uploaded</w:t>
+      </w:r>
+    </w:p>
+    <w:p>
+      <w:pPr>
+        <w:pStyle w:val="ListParagraph"/>
+        <w:numPr>
+          <w:ilvl w:val="0"/>
+          <w:numId w:val="5"/>
+        </w:numPr>
+        <w:rPr>
+          <w:sz w:val="24"/>
+        </w:rPr>
+      </w:pPr>
+      <w:r>
+        <w:rPr>
+          <w:sz w:val="24"/>
+        </w:rPr>
+        <w:t xml:space="preserve">Show </w:t>
+      </w:r>
+      <w:r>
+        <w:rPr>
+          <w:sz w:val="24"/>
+        </w:rPr>
+        <w:t xml:space="preserve">3 buttons </w:t>
+      </w:r>
+    </w:p>
+    <w:p>
+      <w:pPr>
+        <w:pStyle w:val="ListParagraph"/>
+        <w:numPr>
+          <w:ilvl w:val="1"/>
+          <w:numId w:val="5"/>
+        </w:numPr>
+        <w:rPr>
+          <w:sz w:val="24"/>
+        </w:rPr>
+      </w:pPr>
+      <w:r>
+        <w:rPr>
+          <w:sz w:val="24"/>
+        </w:rPr>
+        <w:t>Add new product (Go to new product activity)</w:t>
+      </w:r>
+    </w:p>
+    <w:p>
+      <w:pPr>
+        <w:pStyle w:val="ListParagraph"/>
+        <w:numPr>
+          <w:ilvl w:val="1"/>
+          <w:numId w:val="5"/>
+        </w:numPr>
+        <w:rPr>
+          <w:sz w:val="24"/>
+        </w:rPr>
+      </w:pPr>
+      <w:r>
+        <w:rPr>
+          <w:sz w:val="24"/>
+        </w:rPr>
+        <w:t>Go to my products (Go to main activity)</w:t>
+      </w:r>
+    </w:p>
+    <w:p>
+      <w:pPr>
+        <w:pStyle w:val="ListParagraph"/>
+        <w:numPr>
+          <w:ilvl w:val="1"/>
+          <w:numId w:val="5"/>
+        </w:numPr>
+        <w:rPr>
+          <w:sz w:val="24"/>
+        </w:rPr>
+      </w:pPr>
+      <w:r>
+        <w:rPr>
+          <w:sz w:val="24"/>
+        </w:rPr>
+        <w:t>View product XYZ (Open preview activity)</w:t>
+      </w:r>
+    </w:p>
+    <w:p>
+      <w:pPr>
+        <w:rPr>
+          <w:sz w:val="24"/>
+        </w:rPr>
+      </w:pPr>
+    </w:p>
+    <w:p>
+      <w:pPr>
+        <w:rPr>
+          <w:b/>
+          <w:sz w:val="28"/>
+        </w:rPr>
+      </w:pPr>
+      <w:r>
+        <w:rPr>
+          <w:b/>
+          <w:sz w:val="28"/>
+        </w:rPr>
+        <w:t>User Profile Activity</w:t>
+      </w:r>
+    </w:p>
+    <w:p>
+      <w:pPr>
+        <w:pStyle w:val="ListParagraph"/>
+        <w:numPr>
+          <w:ilvl w:val="0"/>
+          <w:numId w:val="5"/>
+        </w:numPr>
+        <w:rPr>
+          <w:strike/>
+          <w:sz w:val="24"/>
+        </w:rPr>
+      </w:pPr>
+      <w:r>
+        <w:rPr>
+          <w:strike/>
+          <w:sz w:val="24"/>
+        </w:rPr>
+        <w:t>Show the artisan’s profile</w:t>
+      </w:r>
+    </w:p>
+    <w:p>
+      <w:pPr>
+        <w:pStyle w:val="ListParagraph"/>
+        <w:numPr>
+          <w:ilvl w:val="0"/>
+          <w:numId w:val="5"/>
+        </w:numPr>
+        <w:rPr>
+          <w:strike/>
+          <w:sz w:val="24"/>
+        </w:rPr>
+      </w:pPr>
       <w:bookmarkStart w:id="0" w:name="_GoBack"/>
       <w:bookmarkEnd w:id="0"/>
-    </w:p>
-    <w:p>
-      <w:pPr>
-        <w:pStyle w:val="ListParagraph"/>
-        <w:numPr>
-          <w:ilvl w:val="0"/>
-          <w:numId w:val="5"/>
-        </w:numPr>
-        <w:rPr>
-          <w:sz w:val="24"/>
-        </w:rPr>
-      </w:pPr>
-      <w:r>
-        <w:rPr>
-          <w:sz w:val="24"/>
-        </w:rPr>
-        <w:t>Show gridview of all his uploaded products</w:t>
-      </w:r>
-    </w:p>
-    <w:p>
-      <w:pPr>
-        <w:pStyle w:val="ListParagraph"/>
-        <w:numPr>
-          <w:ilvl w:val="0"/>
-          <w:numId w:val="5"/>
-        </w:numPr>
-        <w:rPr>
-          <w:sz w:val="24"/>
-        </w:rPr>
-      </w:pPr>
-      <w:r>
-        <w:rPr>
-          <w:sz w:val="24"/>
-        </w:rPr>
-        <w:t>Add FAB to upload a new product</w:t>
-      </w:r>
-    </w:p>
-    <w:p>
-      <w:pPr>
+      <w:r>
+        <w:rPr>
+          <w:strike/>
+          <w:sz w:val="24"/>
+        </w:rPr>
+        <w:t xml:space="preserve">Fields – Profile picture, </w:t>
+      </w:r>
+      <w:r>
+        <w:rPr>
+          <w:strike/>
+          <w:sz w:val="24"/>
+        </w:rPr>
+        <w:t>name, mobile number, address</w:t>
+      </w:r>
+    </w:p>
+    <w:p>
+      <w:pPr>
+        <w:pStyle w:val="ListParagraph"/>
+        <w:numPr>
+          <w:ilvl w:val="0"/>
+          <w:numId w:val="5"/>
+        </w:numPr>
+        <w:rPr>
+          <w:strike/>
+          <w:sz w:val="24"/>
+        </w:rPr>
+      </w:pPr>
+      <w:r>
+        <w:rPr>
+          <w:strike/>
+          <w:sz w:val="24"/>
+        </w:rPr>
+        <w:t xml:space="preserve">Allow for any to be edited </w:t>
+      </w:r>
+    </w:p>
+    <w:p>
+      <w:pPr>
+        <w:pStyle w:val="ListParagraph"/>
+        <w:numPr>
+          <w:ilvl w:val="0"/>
+          <w:numId w:val="5"/>
+        </w:numPr>
+        <w:rPr>
+          <w:sz w:val="24"/>
+        </w:rPr>
+      </w:pPr>
+      <w:r>
+        <w:rPr>
+          <w:sz w:val="24"/>
+        </w:rPr>
+        <w:t xml:space="preserve">On click profile picture, allow to upload new pic (a la </w:t>
+      </w:r>
+      <w:proofErr w:type="spellStart"/>
+      <w:r>
+        <w:rPr>
+          <w:sz w:val="24"/>
+        </w:rPr>
+        <w:t>Whatsapp</w:t>
+      </w:r>
+      <w:proofErr w:type="spellEnd"/>
+      <w:r>
+        <w:rPr>
+          <w:sz w:val="24"/>
+        </w:rPr>
+        <w:t>)</w:t>
+      </w:r>
+    </w:p>
+    <w:p>
+      <w:pPr>
+        <w:pStyle w:val="ListParagraph"/>
         <w:rPr>
           <w:sz w:val="24"/>
         </w:rPr>
@@ -301,485 +921,6 @@
           <w:b/>
           <w:sz w:val="28"/>
         </w:rPr>
-        <w:t>Add Product Activity</w:t>
-      </w:r>
-    </w:p>
-    <w:p>
-      <w:pPr>
-        <w:pStyle w:val="ListParagraph"/>
-        <w:numPr>
-          <w:ilvl w:val="0"/>
-          <w:numId w:val="5"/>
-        </w:numPr>
-        <w:rPr>
-          <w:sz w:val="24"/>
-        </w:rPr>
-      </w:pPr>
-      <w:r>
-        <w:rPr>
-          <w:sz w:val="24"/>
-        </w:rPr>
-        <w:t>Toolbar with back button to go to product list</w:t>
-      </w:r>
-    </w:p>
-    <w:p>
-      <w:pPr>
-        <w:pStyle w:val="ListParagraph"/>
-        <w:numPr>
-          <w:ilvl w:val="0"/>
-          <w:numId w:val="5"/>
-        </w:numPr>
-        <w:rPr>
-          <w:sz w:val="24"/>
-        </w:rPr>
-      </w:pPr>
-      <w:r>
-        <w:rPr>
-          <w:sz w:val="24"/>
-        </w:rPr>
-        <w:t xml:space="preserve">Button to upload images </w:t>
-      </w:r>
-      <w:r>
-        <w:rPr>
-          <w:sz w:val="24"/>
-        </w:rPr>
-        <w:t>(multi select)</w:t>
-      </w:r>
-    </w:p>
-    <w:p>
-      <w:pPr>
-        <w:pStyle w:val="ListParagraph"/>
-        <w:numPr>
-          <w:ilvl w:val="0"/>
-          <w:numId w:val="5"/>
-        </w:numPr>
-        <w:rPr>
-          <w:sz w:val="24"/>
-        </w:rPr>
-      </w:pPr>
-      <w:r>
-        <w:rPr>
-          <w:sz w:val="24"/>
-        </w:rPr>
-        <w:t>Fields required – product name, summary, description, keypoints, price, color, images,  category, subcategory</w:t>
-      </w:r>
-    </w:p>
-    <w:p>
-      <w:pPr>
-        <w:pStyle w:val="ListParagraph"/>
-        <w:numPr>
-          <w:ilvl w:val="0"/>
-          <w:numId w:val="5"/>
-        </w:numPr>
-        <w:rPr>
-          <w:sz w:val="24"/>
-        </w:rPr>
-      </w:pPr>
-      <w:r>
-        <w:rPr>
-          <w:sz w:val="24"/>
-        </w:rPr>
-        <w:t>Able to remove images from the selected images and add more images</w:t>
-      </w:r>
-    </w:p>
-    <w:p>
-      <w:pPr>
-        <w:pStyle w:val="ListParagraph"/>
-        <w:numPr>
-          <w:ilvl w:val="0"/>
-          <w:numId w:val="5"/>
-        </w:numPr>
-        <w:rPr>
-          <w:sz w:val="24"/>
-        </w:rPr>
-      </w:pPr>
-      <w:r>
-        <w:rPr>
-          <w:sz w:val="24"/>
-        </w:rPr>
-        <w:t>Save button</w:t>
-      </w:r>
-    </w:p>
-    <w:p>
-      <w:pPr>
-        <w:pStyle w:val="ListParagraph"/>
-        <w:numPr>
-          <w:ilvl w:val="0"/>
-          <w:numId w:val="5"/>
-        </w:numPr>
-        <w:rPr>
-          <w:sz w:val="24"/>
-        </w:rPr>
-      </w:pPr>
-      <w:r>
-        <w:rPr>
-          <w:sz w:val="24"/>
-        </w:rPr>
-        <w:t>Validation on save button – are images present, product name present, etc</w:t>
-      </w:r>
-    </w:p>
-    <w:p>
-      <w:pPr>
-        <w:pStyle w:val="ListParagraph"/>
-        <w:numPr>
-          <w:ilvl w:val="0"/>
-          <w:numId w:val="5"/>
-        </w:numPr>
-        <w:rPr>
-          <w:sz w:val="24"/>
-        </w:rPr>
-      </w:pPr>
-      <w:r>
-        <w:rPr>
-          <w:sz w:val="24"/>
-        </w:rPr>
-        <w:t>On press back button (X) notify that there is a product pending and all progress will be deleted</w:t>
-      </w:r>
-    </w:p>
-    <w:p>
-      <w:pPr>
-        <w:rPr>
-          <w:sz w:val="24"/>
-        </w:rPr>
-      </w:pPr>
-    </w:p>
-    <w:p>
-      <w:pPr>
-        <w:rPr>
-          <w:b/>
-          <w:sz w:val="28"/>
-        </w:rPr>
-      </w:pPr>
-      <w:r>
-        <w:rPr>
-          <w:b/>
-          <w:sz w:val="28"/>
-        </w:rPr>
-        <w:t>Preview Activity</w:t>
-      </w:r>
-    </w:p>
-    <w:p>
-      <w:pPr>
-        <w:pStyle w:val="ListParagraph"/>
-        <w:numPr>
-          <w:ilvl w:val="0"/>
-          <w:numId w:val="5"/>
-        </w:numPr>
-        <w:rPr>
-          <w:sz w:val="24"/>
-        </w:rPr>
-      </w:pPr>
-      <w:r>
-        <w:rPr>
-          <w:sz w:val="24"/>
-        </w:rPr>
-        <w:t>Page that actually shows how the product will look on the store</w:t>
-      </w:r>
-    </w:p>
-    <w:p>
-      <w:pPr>
-        <w:pStyle w:val="ListParagraph"/>
-        <w:numPr>
-          <w:ilvl w:val="0"/>
-          <w:numId w:val="5"/>
-        </w:numPr>
-        <w:rPr>
-          <w:sz w:val="24"/>
-        </w:rPr>
-      </w:pPr>
-      <w:r>
-        <w:rPr>
-          <w:sz w:val="24"/>
-        </w:rPr>
-        <w:t>All fields as is</w:t>
-      </w:r>
-    </w:p>
-    <w:p>
-      <w:pPr>
-        <w:pStyle w:val="ListParagraph"/>
-        <w:numPr>
-          <w:ilvl w:val="0"/>
-          <w:numId w:val="5"/>
-        </w:numPr>
-        <w:rPr>
-          <w:sz w:val="24"/>
-        </w:rPr>
-      </w:pPr>
-      <w:r>
-        <w:rPr>
-          <w:sz w:val="24"/>
-        </w:rPr>
-        <w:t>Save button and edit button</w:t>
-      </w:r>
-    </w:p>
-    <w:p>
-      <w:pPr>
-        <w:pStyle w:val="ListParagraph"/>
-        <w:numPr>
-          <w:ilvl w:val="0"/>
-          <w:numId w:val="5"/>
-        </w:numPr>
-        <w:rPr>
-          <w:sz w:val="24"/>
-        </w:rPr>
-      </w:pPr>
-      <w:r>
-        <w:rPr>
-          <w:sz w:val="24"/>
-        </w:rPr>
-        <w:t>On edit -&gt; Go back to Add Product Activity</w:t>
-      </w:r>
-    </w:p>
-    <w:p>
-      <w:pPr>
-        <w:pStyle w:val="ListParagraph"/>
-        <w:numPr>
-          <w:ilvl w:val="0"/>
-          <w:numId w:val="5"/>
-        </w:numPr>
-        <w:rPr>
-          <w:sz w:val="24"/>
-        </w:rPr>
-      </w:pPr>
-      <w:r>
-        <w:rPr>
-          <w:sz w:val="24"/>
-        </w:rPr>
-        <w:lastRenderedPageBreak/>
-        <w:t>On save -&gt; show spinner for uploading. If no internet, tell him there is no internet, if internet then after upload go to confirmation</w:t>
-      </w:r>
-    </w:p>
-    <w:p>
-      <w:pPr>
-        <w:rPr>
-          <w:b/>
-          <w:sz w:val="28"/>
-        </w:rPr>
-      </w:pPr>
-      <w:r>
-        <w:rPr>
-          <w:b/>
-          <w:sz w:val="28"/>
-        </w:rPr>
-        <w:t>Confirmation Activity</w:t>
-      </w:r>
-    </w:p>
-    <w:p>
-      <w:pPr>
-        <w:pStyle w:val="ListParagraph"/>
-        <w:numPr>
-          <w:ilvl w:val="0"/>
-          <w:numId w:val="5"/>
-        </w:numPr>
-        <w:rPr>
-          <w:sz w:val="24"/>
-        </w:rPr>
-      </w:pPr>
-      <w:r>
-        <w:rPr>
-          <w:sz w:val="24"/>
-        </w:rPr>
-        <w:t>Say XYZ product successfully uploaded</w:t>
-      </w:r>
-    </w:p>
-    <w:p>
-      <w:pPr>
-        <w:pStyle w:val="ListParagraph"/>
-        <w:numPr>
-          <w:ilvl w:val="0"/>
-          <w:numId w:val="5"/>
-        </w:numPr>
-        <w:rPr>
-          <w:sz w:val="24"/>
-        </w:rPr>
-      </w:pPr>
-      <w:r>
-        <w:rPr>
-          <w:sz w:val="24"/>
-        </w:rPr>
-        <w:t xml:space="preserve">Show </w:t>
-      </w:r>
-      <w:r>
-        <w:rPr>
-          <w:sz w:val="24"/>
-        </w:rPr>
-        <w:t xml:space="preserve">3 buttons </w:t>
-      </w:r>
-    </w:p>
-    <w:p>
-      <w:pPr>
-        <w:pStyle w:val="ListParagraph"/>
-        <w:numPr>
-          <w:ilvl w:val="1"/>
-          <w:numId w:val="5"/>
-        </w:numPr>
-        <w:rPr>
-          <w:sz w:val="24"/>
-        </w:rPr>
-      </w:pPr>
-      <w:r>
-        <w:rPr>
-          <w:sz w:val="24"/>
-        </w:rPr>
-        <w:t>Add new product (Go to new product activity)</w:t>
-      </w:r>
-    </w:p>
-    <w:p>
-      <w:pPr>
-        <w:pStyle w:val="ListParagraph"/>
-        <w:numPr>
-          <w:ilvl w:val="1"/>
-          <w:numId w:val="5"/>
-        </w:numPr>
-        <w:rPr>
-          <w:sz w:val="24"/>
-        </w:rPr>
-      </w:pPr>
-      <w:r>
-        <w:rPr>
-          <w:sz w:val="24"/>
-        </w:rPr>
-        <w:t>Go to my products (Go to main activity)</w:t>
-      </w:r>
-    </w:p>
-    <w:p>
-      <w:pPr>
-        <w:pStyle w:val="ListParagraph"/>
-        <w:numPr>
-          <w:ilvl w:val="1"/>
-          <w:numId w:val="5"/>
-        </w:numPr>
-        <w:rPr>
-          <w:sz w:val="24"/>
-        </w:rPr>
-      </w:pPr>
-      <w:r>
-        <w:rPr>
-          <w:sz w:val="24"/>
-        </w:rPr>
-        <w:t>View product XYZ (Open preview activity)</w:t>
-      </w:r>
-    </w:p>
-    <w:p>
-      <w:pPr>
-        <w:rPr>
-          <w:sz w:val="24"/>
-        </w:rPr>
-      </w:pPr>
-    </w:p>
-    <w:p>
-      <w:pPr>
-        <w:rPr>
-          <w:b/>
-          <w:sz w:val="28"/>
-        </w:rPr>
-      </w:pPr>
-      <w:r>
-        <w:rPr>
-          <w:b/>
-          <w:sz w:val="28"/>
-        </w:rPr>
-        <w:t>User Profile Activity</w:t>
-      </w:r>
-    </w:p>
-    <w:p>
-      <w:pPr>
-        <w:pStyle w:val="ListParagraph"/>
-        <w:numPr>
-          <w:ilvl w:val="0"/>
-          <w:numId w:val="5"/>
-        </w:numPr>
-        <w:rPr>
-          <w:sz w:val="24"/>
-        </w:rPr>
-      </w:pPr>
-      <w:r>
-        <w:rPr>
-          <w:sz w:val="24"/>
-        </w:rPr>
-        <w:t>Show the artisan’s profile</w:t>
-      </w:r>
-    </w:p>
-    <w:p>
-      <w:pPr>
-        <w:pStyle w:val="ListParagraph"/>
-        <w:numPr>
-          <w:ilvl w:val="0"/>
-          <w:numId w:val="5"/>
-        </w:numPr>
-        <w:rPr>
-          <w:sz w:val="24"/>
-        </w:rPr>
-      </w:pPr>
-      <w:r>
-        <w:rPr>
-          <w:sz w:val="24"/>
-        </w:rPr>
-        <w:t xml:space="preserve">Fields – Profile picture, </w:t>
-      </w:r>
-      <w:r>
-        <w:rPr>
-          <w:sz w:val="24"/>
-        </w:rPr>
-        <w:t>name, mobile number, address</w:t>
-      </w:r>
-    </w:p>
-    <w:p>
-      <w:pPr>
-        <w:pStyle w:val="ListParagraph"/>
-        <w:numPr>
-          <w:ilvl w:val="0"/>
-          <w:numId w:val="5"/>
-        </w:numPr>
-        <w:rPr>
-          <w:sz w:val="24"/>
-        </w:rPr>
-      </w:pPr>
-      <w:r>
-        <w:rPr>
-          <w:sz w:val="24"/>
-        </w:rPr>
-        <w:t xml:space="preserve">Allow for any to be edited </w:t>
-      </w:r>
-    </w:p>
-    <w:p>
-      <w:pPr>
-        <w:pStyle w:val="ListParagraph"/>
-        <w:numPr>
-          <w:ilvl w:val="0"/>
-          <w:numId w:val="5"/>
-        </w:numPr>
-        <w:rPr>
-          <w:sz w:val="24"/>
-        </w:rPr>
-      </w:pPr>
-      <w:r>
-        <w:rPr>
-          <w:sz w:val="24"/>
-        </w:rPr>
-        <w:t>On click profile picture, allow to upload new pic (a la Whatsapp)</w:t>
-      </w:r>
-    </w:p>
-    <w:p>
-      <w:pPr>
-        <w:pStyle w:val="ListParagraph"/>
-        <w:rPr>
-          <w:sz w:val="24"/>
-        </w:rPr>
-      </w:pPr>
-    </w:p>
-    <w:p>
-      <w:pPr>
-        <w:rPr>
-          <w:b/>
-          <w:sz w:val="28"/>
-        </w:rPr>
-      </w:pPr>
-      <w:r>
-        <w:rPr>
-          <w:b/>
-          <w:sz w:val="28"/>
-        </w:rPr>
         <w:t>About Activity</w:t>
       </w:r>
     </w:p>
@@ -791,14 +932,32 @@
           <w:numId w:val="5"/>
         </w:numPr>
         <w:rPr>
-          <w:sz w:val="24"/>
-        </w:rPr>
-      </w:pPr>
-      <w:r>
-        <w:rPr>
-          <w:sz w:val="24"/>
-        </w:rPr>
-        <w:t>Same as Tisser India</w:t>
+          <w:strike/>
+          <w:sz w:val="24"/>
+        </w:rPr>
+      </w:pPr>
+      <w:r>
+        <w:rPr>
+          <w:strike/>
+          <w:sz w:val="24"/>
+        </w:rPr>
+        <w:t xml:space="preserve">Same as </w:t>
+      </w:r>
+      <w:proofErr w:type="spellStart"/>
+      <w:r>
+        <w:rPr>
+          <w:strike/>
+          <w:sz w:val="24"/>
+        </w:rPr>
+        <w:t>Tisser</w:t>
+      </w:r>
+      <w:proofErr w:type="spellEnd"/>
+      <w:r>
+        <w:rPr>
+          <w:strike/>
+          <w:sz w:val="24"/>
+        </w:rPr>
+        <w:t xml:space="preserve"> India</w:t>
       </w:r>
     </w:p>
     <w:p>
@@ -851,7 +1010,7 @@
 
 <file path=word/numbering.xml><?xml version="1.0" encoding="utf-8"?>
 <w:numbering xmlns:wpc="http://schemas.microsoft.com/office/word/2010/wordprocessingCanvas" xmlns:mc="http://schemas.openxmlformats.org/markup-compatibility/2006" xmlns:o="urn:schemas-microsoft-com:office:office" xmlns:r="http://schemas.openxmlformats.org/officeDocument/2006/relationships" xmlns:m="http://schemas.openxmlformats.org/officeDocument/2006/math" xmlns:v="urn:schemas-microsoft-com:vml" xmlns:wp14="http://schemas.microsoft.com/office/word/2010/wordprocessingDrawing" xmlns:wp="http://schemas.openxmlformats.org/drawingml/2006/wordprocessingDrawing" xmlns:w10="urn:schemas-microsoft-com:office:word" xmlns:w="http://schemas.openxmlformats.org/wordprocessingml/2006/main" xmlns:w14="http://schemas.microsoft.com/office/word/2010/wordml" xmlns:w15="http://schemas.microsoft.com/office/word/2012/wordml" xmlns:wpg="http://schemas.microsoft.com/office/word/2010/wordprocessingGroup" xmlns:wpi="http://schemas.microsoft.com/office/word/2010/wordprocessingInk" xmlns:wne="http://schemas.microsoft.com/office/word/2006/wordml" xmlns:wps="http://schemas.microsoft.com/office/word/2010/wordprocessingShape" mc:Ignorable="w14 w15 wp14">
-  <w:abstractNum w:abstractNumId="0">
+  <w:abstractNum w:abstractNumId="0" w15:restartNumberingAfterBreak="0">
     <w:nsid w:val="034D44A4"/>
     <w:multiLevelType w:val="hybridMultilevel"/>
     <w:tmpl w:val="F6D62866"/>
@@ -964,7 +1123,7 @@
       </w:rPr>
     </w:lvl>
   </w:abstractNum>
-  <w:abstractNum w:abstractNumId="1">
+  <w:abstractNum w:abstractNumId="1" w15:restartNumberingAfterBreak="0">
     <w:nsid w:val="10F24A8B"/>
     <w:multiLevelType w:val="hybridMultilevel"/>
     <w:tmpl w:val="E67E0FEA"/>
@@ -1077,7 +1236,7 @@
       </w:rPr>
     </w:lvl>
   </w:abstractNum>
-  <w:abstractNum w:abstractNumId="2">
+  <w:abstractNum w:abstractNumId="2" w15:restartNumberingAfterBreak="0">
     <w:nsid w:val="3A3A135E"/>
     <w:multiLevelType w:val="hybridMultilevel"/>
     <w:tmpl w:val="6C0C6CC8"/>
@@ -1190,7 +1349,7 @@
       </w:rPr>
     </w:lvl>
   </w:abstractNum>
-  <w:abstractNum w:abstractNumId="3">
+  <w:abstractNum w:abstractNumId="3" w15:restartNumberingAfterBreak="0">
     <w:nsid w:val="445530EF"/>
     <w:multiLevelType w:val="hybridMultilevel"/>
     <w:tmpl w:val="E5CA13F0"/>
@@ -1303,7 +1462,7 @@
       </w:rPr>
     </w:lvl>
   </w:abstractNum>
-  <w:abstractNum w:abstractNumId="4">
+  <w:abstractNum w:abstractNumId="4" w15:restartNumberingAfterBreak="0">
     <w:nsid w:val="6DFF2E99"/>
     <w:multiLevelType w:val="hybridMultilevel"/>
     <w:tmpl w:val="AEDC9946"/>

</xml_diff>